<commit_message>
docs: More diagrams & writing
</commit_message>
<xml_diff>
--- a/papers/HUA_thesis_it22118.docx
+++ b/papers/HUA_thesis_it22118.docx
@@ -1132,62 +1132,7 @@
           <w:sz w:val="32"/>
           <w:szCs w:val="32"/>
         </w:rPr>
-        <w:t>Τριμελής Εξεταστική Επιτροπή [</w:t>
-      </w:r>
-      <w:r>
-        <w:rPr>
-          <w:rFonts w:ascii="Calibri" w:hAnsi="Calibri" w:cs="Tahoma"/>
-          <w:b/>
-          <w:sz w:val="32"/>
-          <w:szCs w:val="32"/>
-          <w:lang w:val="en-US"/>
-        </w:rPr>
-        <w:t>Calibri</w:t>
-      </w:r>
-      <w:r>
-        <w:rPr>
-          <w:rFonts w:ascii="Calibri" w:hAnsi="Calibri" w:cs="Tahoma"/>
-          <w:b/>
-          <w:sz w:val="32"/>
-          <w:szCs w:val="32"/>
-        </w:rPr>
-        <w:t xml:space="preserve">, </w:t>
-      </w:r>
-      <w:r>
-        <w:rPr>
-          <w:rFonts w:ascii="Calibri" w:hAnsi="Calibri" w:cs="Tahoma"/>
-          <w:b/>
-          <w:sz w:val="32"/>
-          <w:szCs w:val="32"/>
-          <w:lang w:val="en-US"/>
-        </w:rPr>
-        <w:t>Bold</w:t>
-      </w:r>
-      <w:r>
-        <w:rPr>
-          <w:rFonts w:ascii="Calibri" w:hAnsi="Calibri" w:cs="Tahoma"/>
-          <w:b/>
-          <w:sz w:val="32"/>
-          <w:szCs w:val="32"/>
-        </w:rPr>
-        <w:t>,</w:t>
-      </w:r>
-      <w:r>
-        <w:rPr>
-          <w:rFonts w:ascii="Verdana" w:hAnsi="Verdana" w:cs="Tahoma"/>
-          <w:sz w:val="32"/>
-          <w:szCs w:val="32"/>
-        </w:rPr>
-        <w:t xml:space="preserve"> </w:t>
-      </w:r>
-      <w:r>
-        <w:rPr>
-          <w:rFonts w:ascii="Calibri" w:hAnsi="Calibri" w:cs="Calibri"/>
-          <w:b/>
-          <w:sz w:val="32"/>
-          <w:szCs w:val="32"/>
-        </w:rPr>
-        <w:t>16]</w:t>
+        <w:t>Τριμελής Εξεταστική Επιτροπή</w:t>
       </w:r>
     </w:p>
     <w:p>
@@ -6013,7 +5958,33 @@
         <w:rPr>
           <w:rFonts w:asciiTheme="minorHAnsi" w:hAnsiTheme="minorHAnsi" w:cstheme="minorHAnsi"/>
         </w:rPr>
-        <w:t>Τέλος υπάρχουν ειδοποιήσεις που ενημερώνουν τον χρήστη για οποιαδήποτε λάθος ενέργεια ή πληροφορία. Αυτή η διαδικασία έχει ποσοστό επιτυχίας 95 τις εκατό των φορών</w:t>
+        <w:t>Υ</w:t>
+      </w:r>
+      <w:r>
+        <w:rPr>
+          <w:rFonts w:asciiTheme="minorHAnsi" w:hAnsiTheme="minorHAnsi" w:cstheme="minorHAnsi"/>
+        </w:rPr>
+        <w:t>πάρχουν ειδοποιήσεις που ενημερώνουν τον χρήστη για οποιαδήποτε λάθος ενέργεια ή πληροφορία. Αυτή η διαδικασία έχει ποσοστό επιτυχίας 95 τις εκατό των φορών</w:t>
+      </w:r>
+    </w:p>
+    <w:p>
+      <w:pPr>
+        <w:pStyle w:val="Standard"/>
+        <w:numPr>
+          <w:ilvl w:val="1"/>
+          <w:numId w:val="11"/>
+        </w:numPr>
+        <w:spacing w:after="480"/>
+        <w:jc w:val="both"/>
+        <w:rPr>
+          <w:rFonts w:asciiTheme="minorHAnsi" w:hAnsiTheme="minorHAnsi" w:cstheme="minorHAnsi"/>
+        </w:rPr>
+      </w:pPr>
+      <w:r>
+        <w:rPr>
+          <w:rFonts w:asciiTheme="minorHAnsi" w:hAnsiTheme="minorHAnsi" w:cstheme="minorHAnsi"/>
+        </w:rPr>
+        <w:t>Ο χρήστης έχει την δυνατότητα να συνδεθεί με άλλους χρήστες για την δημιουργία μίας ομάδας, παρέχοντας έτσι την δυνατότητα, εισαγωγής, επεξεργασίας, διαγραφής κοινού περιεχομένου.</w:t>
       </w:r>
     </w:p>
     <w:p>
@@ -6093,6 +6064,7 @@
         <w:rPr>
           <w:rFonts w:asciiTheme="minorHAnsi" w:hAnsiTheme="minorHAnsi" w:cstheme="minorHAnsi"/>
         </w:rPr>
+        <w:lastRenderedPageBreak/>
         <w:t>Οι αλληλεπιδράσεις των χρηστών με την ιστοσελίδα πρέπει να είναι γρήγορες, κρατώντας υψηλή επίδοση ακόμη και σε ώρες αιχμής. Η μέση τιμή απόκρισης δεν θα πρέπει να υπερβαίνει τα 3 δευτερόλεπτα.</w:t>
       </w:r>
     </w:p>
@@ -6113,7 +6085,6 @@
         <w:rPr>
           <w:rFonts w:asciiTheme="minorHAnsi" w:hAnsiTheme="minorHAnsi" w:cstheme="minorHAnsi"/>
         </w:rPr>
-        <w:lastRenderedPageBreak/>
         <w:t>Η ιστοσελίδα θα πρέπει να λειτουργεί αξιόπιστα χωρίς απρόοπτες αποτυχίες. 99.99 τις εκατό η εφαρμογή θα είναι αξιόπιστη, με το υπόλοιπο ποσοστό να οφείλεται σε τυχαίες αποτυχίες μέσα στην χρονιά.</w:t>
       </w:r>
     </w:p>
@@ -11795,6 +11766,8 @@
           <w:p>
             <w:pPr>
               <w:pStyle w:val="Standard"/>
+              <w:spacing w:line="276" w:lineRule="auto"/>
+              <w:jc w:val="both"/>
               <w:rPr>
                 <w:rFonts w:ascii="Calibri" w:hAnsi="Calibri" w:cs="Calibri"/>
                 <w:b/>
@@ -11820,6 +11793,8 @@
           <w:p>
             <w:pPr>
               <w:pStyle w:val="Standard"/>
+              <w:spacing w:line="276" w:lineRule="auto"/>
+              <w:jc w:val="both"/>
               <w:rPr>
                 <w:rFonts w:ascii="Calibri" w:hAnsi="Calibri" w:cs="Calibri"/>
                 <w:b/>
@@ -11847,6 +11822,8 @@
           <w:p>
             <w:pPr>
               <w:pStyle w:val="Standard"/>
+              <w:spacing w:line="276" w:lineRule="auto"/>
+              <w:jc w:val="both"/>
               <w:rPr>
                 <w:rFonts w:ascii="Calibri" w:hAnsi="Calibri" w:cs="Calibri"/>
                 <w:bCs/>
@@ -11869,6 +11846,8 @@
           <w:p>
             <w:pPr>
               <w:pStyle w:val="Standard"/>
+              <w:spacing w:line="276" w:lineRule="auto"/>
+              <w:jc w:val="both"/>
               <w:rPr>
                 <w:rFonts w:ascii="Calibri" w:hAnsi="Calibri" w:cs="Calibri"/>
                 <w:bCs/>
@@ -11894,6 +11873,8 @@
           <w:p>
             <w:pPr>
               <w:pStyle w:val="Standard"/>
+              <w:spacing w:line="276" w:lineRule="auto"/>
+              <w:jc w:val="both"/>
               <w:rPr>
                 <w:rFonts w:ascii="Calibri" w:hAnsi="Calibri" w:cs="Calibri"/>
                 <w:bCs/>
@@ -11908,6 +11889,8 @@
           <w:p>
             <w:pPr>
               <w:pStyle w:val="Standard"/>
+              <w:spacing w:line="276" w:lineRule="auto"/>
+              <w:jc w:val="both"/>
               <w:rPr>
                 <w:rFonts w:ascii="Calibri" w:hAnsi="Calibri" w:cs="Calibri"/>
                 <w:bCs/>
@@ -11933,6 +11916,8 @@
           <w:p>
             <w:pPr>
               <w:pStyle w:val="Standard"/>
+              <w:spacing w:line="276" w:lineRule="auto"/>
+              <w:jc w:val="both"/>
               <w:rPr>
                 <w:rFonts w:ascii="Calibri" w:hAnsi="Calibri" w:cs="Calibri"/>
                 <w:bCs/>
@@ -11947,6 +11932,8 @@
           <w:p>
             <w:pPr>
               <w:pStyle w:val="Standard"/>
+              <w:spacing w:line="276" w:lineRule="auto"/>
+              <w:jc w:val="both"/>
               <w:rPr>
                 <w:rFonts w:ascii="Calibri" w:hAnsi="Calibri" w:cs="Calibri"/>
                 <w:bCs/>
@@ -11972,6 +11959,8 @@
           <w:p>
             <w:pPr>
               <w:pStyle w:val="Standard"/>
+              <w:spacing w:line="276" w:lineRule="auto"/>
+              <w:jc w:val="both"/>
               <w:rPr>
                 <w:rFonts w:ascii="Calibri" w:hAnsi="Calibri" w:cs="Calibri"/>
                 <w:bCs/>
@@ -11986,6 +11975,8 @@
           <w:p>
             <w:pPr>
               <w:pStyle w:val="Standard"/>
+              <w:spacing w:line="276" w:lineRule="auto"/>
+              <w:jc w:val="both"/>
               <w:rPr>
                 <w:rFonts w:ascii="Calibri" w:hAnsi="Calibri" w:cs="Calibri"/>
                 <w:bCs/>
@@ -12011,6 +12002,8 @@
           <w:p>
             <w:pPr>
               <w:pStyle w:val="Standard"/>
+              <w:spacing w:line="276" w:lineRule="auto"/>
+              <w:jc w:val="both"/>
               <w:rPr>
                 <w:rFonts w:ascii="Calibri" w:hAnsi="Calibri" w:cs="Calibri"/>
                 <w:bCs/>
@@ -12034,6 +12027,8 @@
           <w:p>
             <w:pPr>
               <w:pStyle w:val="Standard"/>
+              <w:spacing w:line="276" w:lineRule="auto"/>
+              <w:jc w:val="both"/>
               <w:rPr>
                 <w:rFonts w:ascii="Calibri" w:hAnsi="Calibri" w:cs="Calibri"/>
                 <w:bCs/>
@@ -12059,6 +12054,8 @@
           <w:p>
             <w:pPr>
               <w:pStyle w:val="Standard"/>
+              <w:spacing w:line="276" w:lineRule="auto"/>
+              <w:jc w:val="both"/>
               <w:rPr>
                 <w:rFonts w:ascii="Calibri" w:hAnsi="Calibri" w:cs="Calibri"/>
                 <w:bCs/>
@@ -12073,6 +12070,8 @@
           <w:p>
             <w:pPr>
               <w:pStyle w:val="Standard"/>
+              <w:spacing w:line="276" w:lineRule="auto"/>
+              <w:jc w:val="both"/>
               <w:rPr>
                 <w:rFonts w:ascii="Calibri" w:hAnsi="Calibri" w:cs="Calibri"/>
                 <w:bCs/>
@@ -12098,6 +12097,8 @@
           <w:p>
             <w:pPr>
               <w:pStyle w:val="Standard"/>
+              <w:spacing w:line="276" w:lineRule="auto"/>
+              <w:jc w:val="both"/>
               <w:rPr>
                 <w:rFonts w:ascii="Calibri" w:hAnsi="Calibri" w:cs="Calibri"/>
                 <w:bCs/>
@@ -12112,6 +12113,8 @@
           <w:p>
             <w:pPr>
               <w:pStyle w:val="Standard"/>
+              <w:spacing w:line="276" w:lineRule="auto"/>
+              <w:jc w:val="both"/>
               <w:rPr>
                 <w:rFonts w:ascii="Calibri" w:hAnsi="Calibri" w:cs="Calibri"/>
                 <w:bCs/>
@@ -12432,49 +12435,30 @@
           <w:b/>
           <w:sz w:val="32"/>
           <w:szCs w:val="32"/>
-        </w:rPr>
-      </w:pPr>
-    </w:p>
-    <w:p>
-      <w:pPr>
-        <w:pStyle w:val="Standard"/>
-        <w:rPr>
-          <w:rFonts w:ascii="Calibri" w:hAnsi="Calibri" w:cs="Calibri"/>
-          <w:b/>
-          <w:sz w:val="32"/>
-          <w:szCs w:val="32"/>
-          <w:lang w:val="en-US"/>
-        </w:rPr>
-      </w:pPr>
-    </w:p>
-    <w:p>
-      <w:pPr>
-        <w:pStyle w:val="Standard"/>
-        <w:rPr>
-          <w:rFonts w:ascii="Calibri" w:hAnsi="Calibri" w:cs="Calibri"/>
-          <w:b/>
-          <w:sz w:val="32"/>
-          <w:szCs w:val="32"/>
-        </w:rPr>
-      </w:pPr>
-    </w:p>
-    <w:p>
-      <w:pPr>
-        <w:pStyle w:val="Standard"/>
-        <w:rPr>
-          <w:rFonts w:ascii="Calibri" w:hAnsi="Calibri" w:cs="Calibri"/>
-          <w:b/>
-          <w:sz w:val="32"/>
-          <w:szCs w:val="32"/>
-        </w:rPr>
-      </w:pPr>
-      <w:r>
-        <w:rPr>
-          <w:rFonts w:ascii="Calibri" w:hAnsi="Calibri" w:cs="Calibri"/>
-          <w:b/>
-          <w:sz w:val="32"/>
-          <w:szCs w:val="32"/>
-        </w:rPr>
+          <w:lang w:val="en-US"/>
+        </w:rPr>
+      </w:pPr>
+    </w:p>
+    <w:p>
+      <w:pPr>
+        <w:pStyle w:val="Standard"/>
+        <w:spacing w:after="480" w:line="276" w:lineRule="auto"/>
+        <w:jc w:val="both"/>
+        <w:rPr>
+          <w:rFonts w:ascii="Calibri" w:hAnsi="Calibri" w:cs="Calibri"/>
+          <w:b/>
+          <w:sz w:val="32"/>
+          <w:szCs w:val="32"/>
+        </w:rPr>
+      </w:pPr>
+      <w:r>
+        <w:rPr>
+          <w:rFonts w:ascii="Calibri" w:hAnsi="Calibri" w:cs="Calibri"/>
+          <w:b/>
+          <w:sz w:val="32"/>
+          <w:szCs w:val="32"/>
+        </w:rPr>
+        <w:lastRenderedPageBreak/>
         <w:t xml:space="preserve">ΚΕΦ.2: </w:t>
       </w:r>
       <w:r>
@@ -12490,344 +12474,797 @@
     <w:p>
       <w:pPr>
         <w:pStyle w:val="Standard"/>
-        <w:rPr>
-          <w:rFonts w:ascii="Calibri" w:hAnsi="Calibri" w:cs="Calibri"/>
-          <w:b/>
-          <w:sz w:val="32"/>
-          <w:szCs w:val="32"/>
-        </w:rPr>
-      </w:pPr>
-    </w:p>
-    <w:p>
-      <w:pPr>
-        <w:pStyle w:val="Standard"/>
-        <w:rPr>
-          <w:rFonts w:ascii="Calibri" w:hAnsi="Calibri" w:cs="Calibri"/>
-          <w:b/>
-          <w:sz w:val="32"/>
-          <w:szCs w:val="32"/>
-          <w:lang w:val="en-US"/>
-        </w:rPr>
-      </w:pPr>
-    </w:p>
-    <w:p>
-      <w:pPr>
-        <w:pStyle w:val="Standard"/>
-        <w:rPr>
-          <w:rFonts w:ascii="Calibri" w:hAnsi="Calibri" w:cs="Calibri"/>
-          <w:b/>
-          <w:sz w:val="32"/>
-          <w:szCs w:val="32"/>
-        </w:rPr>
-      </w:pPr>
-    </w:p>
-    <w:p>
-      <w:pPr>
-        <w:pStyle w:val="Standard"/>
-        <w:rPr>
-          <w:rFonts w:ascii="Calibri" w:hAnsi="Calibri" w:cs="Calibri"/>
-          <w:b/>
-          <w:sz w:val="32"/>
-          <w:szCs w:val="32"/>
-        </w:rPr>
-      </w:pPr>
-    </w:p>
-    <w:p>
-      <w:pPr>
-        <w:pStyle w:val="Standard"/>
-        <w:rPr>
-          <w:rFonts w:ascii="Calibri" w:hAnsi="Calibri" w:cs="Calibri"/>
-          <w:b/>
-          <w:sz w:val="32"/>
-          <w:szCs w:val="32"/>
-        </w:rPr>
-      </w:pPr>
-    </w:p>
-    <w:p>
-      <w:pPr>
-        <w:pStyle w:val="Standard"/>
-        <w:rPr>
-          <w:rFonts w:ascii="Calibri" w:hAnsi="Calibri" w:cs="Calibri"/>
-          <w:b/>
-          <w:sz w:val="32"/>
-          <w:szCs w:val="32"/>
-        </w:rPr>
-      </w:pPr>
-    </w:p>
-    <w:p>
-      <w:pPr>
-        <w:pStyle w:val="Standard"/>
-        <w:rPr>
-          <w:rFonts w:ascii="Calibri" w:hAnsi="Calibri" w:cs="Calibri"/>
-          <w:b/>
-          <w:sz w:val="32"/>
-          <w:szCs w:val="32"/>
-        </w:rPr>
-      </w:pPr>
-    </w:p>
-    <w:p>
-      <w:pPr>
-        <w:pStyle w:val="Standard"/>
-        <w:rPr>
-          <w:rFonts w:ascii="Calibri" w:hAnsi="Calibri" w:cs="Calibri"/>
-          <w:b/>
-          <w:sz w:val="32"/>
-          <w:szCs w:val="32"/>
-        </w:rPr>
-      </w:pPr>
-    </w:p>
-    <w:p>
-      <w:pPr>
-        <w:pStyle w:val="Standard"/>
-        <w:rPr>
-          <w:rFonts w:ascii="Calibri" w:hAnsi="Calibri" w:cs="Calibri"/>
-          <w:b/>
-          <w:sz w:val="32"/>
-          <w:szCs w:val="32"/>
-        </w:rPr>
-      </w:pPr>
-    </w:p>
-    <w:p>
-      <w:pPr>
-        <w:pStyle w:val="Standard"/>
-        <w:rPr>
-          <w:rFonts w:ascii="Calibri" w:hAnsi="Calibri" w:cs="Calibri"/>
-          <w:b/>
-          <w:sz w:val="32"/>
-          <w:szCs w:val="32"/>
-        </w:rPr>
-      </w:pPr>
-    </w:p>
-    <w:p>
-      <w:pPr>
-        <w:pStyle w:val="Standard"/>
-        <w:rPr>
-          <w:rFonts w:ascii="Calibri" w:hAnsi="Calibri" w:cs="Calibri"/>
-          <w:b/>
-          <w:sz w:val="32"/>
-          <w:szCs w:val="32"/>
-        </w:rPr>
-      </w:pPr>
-    </w:p>
-    <w:p>
-      <w:pPr>
-        <w:pStyle w:val="Standard"/>
-        <w:rPr>
-          <w:rFonts w:ascii="Calibri" w:hAnsi="Calibri" w:cs="Calibri"/>
-          <w:b/>
-          <w:sz w:val="32"/>
-          <w:szCs w:val="32"/>
-        </w:rPr>
-      </w:pPr>
-    </w:p>
-    <w:p>
-      <w:pPr>
-        <w:pStyle w:val="Standard"/>
-        <w:rPr>
-          <w:rFonts w:ascii="Calibri" w:hAnsi="Calibri" w:cs="Calibri"/>
-          <w:b/>
-          <w:sz w:val="32"/>
-          <w:szCs w:val="32"/>
-        </w:rPr>
-      </w:pPr>
-    </w:p>
-    <w:p>
-      <w:pPr>
-        <w:pStyle w:val="Standard"/>
-        <w:rPr>
-          <w:rFonts w:ascii="Calibri" w:hAnsi="Calibri" w:cs="Calibri"/>
-          <w:b/>
-          <w:sz w:val="32"/>
-          <w:szCs w:val="32"/>
-        </w:rPr>
-      </w:pPr>
-    </w:p>
-    <w:p>
-      <w:pPr>
-        <w:pStyle w:val="Standard"/>
-        <w:rPr>
-          <w:rFonts w:ascii="Calibri" w:hAnsi="Calibri" w:cs="Calibri"/>
-          <w:b/>
-          <w:sz w:val="32"/>
-          <w:szCs w:val="32"/>
-        </w:rPr>
-      </w:pPr>
-    </w:p>
-    <w:p>
-      <w:pPr>
-        <w:pStyle w:val="Standard"/>
-        <w:rPr>
-          <w:rFonts w:ascii="Calibri" w:hAnsi="Calibri" w:cs="Calibri"/>
-          <w:b/>
-          <w:sz w:val="32"/>
-          <w:szCs w:val="32"/>
-        </w:rPr>
-      </w:pPr>
-    </w:p>
-    <w:p>
-      <w:pPr>
-        <w:pStyle w:val="Standard"/>
-        <w:rPr>
-          <w:rFonts w:ascii="Calibri" w:hAnsi="Calibri" w:cs="Calibri"/>
-          <w:b/>
-          <w:sz w:val="32"/>
-          <w:szCs w:val="32"/>
-        </w:rPr>
-      </w:pPr>
-    </w:p>
-    <w:p>
-      <w:pPr>
-        <w:pStyle w:val="Standard"/>
-        <w:rPr>
-          <w:rFonts w:ascii="Calibri" w:hAnsi="Calibri" w:cs="Calibri"/>
-          <w:b/>
-          <w:sz w:val="32"/>
-          <w:szCs w:val="32"/>
-        </w:rPr>
-      </w:pPr>
-    </w:p>
-    <w:p>
-      <w:pPr>
-        <w:pStyle w:val="Standard"/>
-        <w:rPr>
-          <w:rFonts w:ascii="Calibri" w:hAnsi="Calibri" w:cs="Calibri"/>
-          <w:b/>
-          <w:sz w:val="32"/>
-          <w:szCs w:val="32"/>
-        </w:rPr>
-      </w:pPr>
-    </w:p>
-    <w:p>
-      <w:pPr>
-        <w:pStyle w:val="Standard"/>
-        <w:rPr>
-          <w:rFonts w:ascii="Calibri" w:hAnsi="Calibri" w:cs="Calibri"/>
-          <w:b/>
-          <w:sz w:val="32"/>
-          <w:szCs w:val="32"/>
-        </w:rPr>
-      </w:pPr>
-    </w:p>
-    <w:p>
-      <w:pPr>
-        <w:pStyle w:val="Standard"/>
-        <w:rPr>
-          <w:rFonts w:ascii="Calibri" w:hAnsi="Calibri" w:cs="Calibri"/>
-          <w:b/>
-          <w:sz w:val="32"/>
-          <w:szCs w:val="32"/>
-        </w:rPr>
-      </w:pPr>
-    </w:p>
-    <w:p>
-      <w:pPr>
-        <w:pStyle w:val="Standard"/>
-        <w:rPr>
-          <w:rFonts w:ascii="Calibri" w:hAnsi="Calibri" w:cs="Calibri"/>
-          <w:b/>
-          <w:sz w:val="32"/>
-          <w:szCs w:val="32"/>
-        </w:rPr>
-      </w:pPr>
-    </w:p>
-    <w:p>
-      <w:pPr>
-        <w:pStyle w:val="Standard"/>
-        <w:rPr>
-          <w:rFonts w:ascii="Calibri" w:hAnsi="Calibri" w:cs="Calibri"/>
-          <w:b/>
-          <w:sz w:val="32"/>
-          <w:szCs w:val="32"/>
-        </w:rPr>
-      </w:pPr>
-    </w:p>
-    <w:p>
-      <w:pPr>
-        <w:pStyle w:val="Standard"/>
-        <w:rPr>
-          <w:rFonts w:ascii="Calibri" w:hAnsi="Calibri" w:cs="Calibri"/>
-          <w:b/>
-          <w:sz w:val="32"/>
-          <w:szCs w:val="32"/>
-        </w:rPr>
-      </w:pPr>
-    </w:p>
-    <w:p>
-      <w:pPr>
-        <w:pStyle w:val="Standard"/>
-        <w:rPr>
-          <w:rFonts w:ascii="Calibri" w:hAnsi="Calibri" w:cs="Calibri"/>
-          <w:b/>
-          <w:sz w:val="32"/>
-          <w:szCs w:val="32"/>
-        </w:rPr>
-      </w:pPr>
-    </w:p>
-    <w:p>
-      <w:pPr>
-        <w:pStyle w:val="Standard"/>
-        <w:rPr>
-          <w:rFonts w:ascii="Calibri" w:hAnsi="Calibri" w:cs="Calibri"/>
-          <w:b/>
-          <w:sz w:val="32"/>
-          <w:szCs w:val="32"/>
-        </w:rPr>
-      </w:pPr>
-    </w:p>
-    <w:p>
-      <w:pPr>
-        <w:pStyle w:val="Standard"/>
-        <w:rPr>
-          <w:rFonts w:ascii="Calibri" w:hAnsi="Calibri" w:cs="Calibri"/>
-          <w:b/>
-          <w:sz w:val="32"/>
-          <w:szCs w:val="32"/>
-        </w:rPr>
-      </w:pPr>
-    </w:p>
-    <w:p>
-      <w:pPr>
-        <w:pStyle w:val="Standard"/>
-        <w:rPr>
-          <w:rFonts w:ascii="Calibri" w:hAnsi="Calibri" w:cs="Calibri"/>
-          <w:b/>
-          <w:sz w:val="32"/>
-          <w:szCs w:val="32"/>
-        </w:rPr>
-      </w:pPr>
-    </w:p>
-    <w:p>
-      <w:pPr>
-        <w:pStyle w:val="Standard"/>
-        <w:rPr>
-          <w:rFonts w:ascii="Calibri" w:hAnsi="Calibri" w:cs="Calibri"/>
-          <w:b/>
-          <w:sz w:val="32"/>
-          <w:szCs w:val="32"/>
-        </w:rPr>
-      </w:pPr>
-    </w:p>
-    <w:p>
-      <w:pPr>
-        <w:pStyle w:val="Standard"/>
-        <w:rPr>
-          <w:rFonts w:ascii="Calibri" w:hAnsi="Calibri" w:cs="Calibri"/>
-          <w:b/>
-          <w:sz w:val="32"/>
-          <w:szCs w:val="32"/>
-        </w:rPr>
-      </w:pPr>
-    </w:p>
-    <w:p>
-      <w:pPr>
-        <w:pStyle w:val="Standard"/>
-        <w:rPr>
-          <w:rFonts w:ascii="Calibri" w:hAnsi="Calibri" w:cs="Calibri"/>
-          <w:b/>
-          <w:sz w:val="32"/>
-          <w:szCs w:val="32"/>
-        </w:rPr>
-      </w:pPr>
+        <w:spacing w:after="480" w:line="276" w:lineRule="auto"/>
+        <w:jc w:val="both"/>
+        <w:rPr>
+          <w:rFonts w:ascii="Calibri" w:hAnsi="Calibri" w:cs="Calibri"/>
+          <w:b/>
+          <w:sz w:val="32"/>
+          <w:szCs w:val="32"/>
+        </w:rPr>
+      </w:pPr>
+      <w:r>
+        <w:rPr>
+          <w:rFonts w:ascii="Calibri" w:hAnsi="Calibri" w:cs="Calibri"/>
+          <w:b/>
+          <w:sz w:val="32"/>
+          <w:szCs w:val="32"/>
+        </w:rPr>
+        <w:t>2</w:t>
+      </w:r>
+      <w:r>
+        <w:rPr>
+          <w:rFonts w:ascii="Calibri" w:hAnsi="Calibri" w:cs="Calibri"/>
+          <w:b/>
+          <w:sz w:val="32"/>
+          <w:szCs w:val="32"/>
+        </w:rPr>
+        <w:t xml:space="preserve">.1 </w:t>
+      </w:r>
+      <w:r>
+        <w:rPr>
+          <w:rFonts w:ascii="Calibri" w:hAnsi="Calibri" w:cs="Calibri"/>
+          <w:b/>
+          <w:sz w:val="32"/>
+          <w:szCs w:val="32"/>
+        </w:rPr>
+        <w:t>Αρχιτεκτονική συστήματος</w:t>
+      </w:r>
+    </w:p>
+    <w:p>
+      <w:pPr>
+        <w:pStyle w:val="Standard"/>
+        <w:spacing w:after="480" w:line="276" w:lineRule="auto"/>
+        <w:jc w:val="both"/>
+        <w:rPr>
+          <w:rFonts w:ascii="Calibri" w:hAnsi="Calibri" w:cs="Calibri"/>
+          <w:bCs/>
+        </w:rPr>
+      </w:pPr>
+      <w:r>
+        <w:rPr>
+          <w:rFonts w:ascii="Calibri" w:hAnsi="Calibri" w:cs="Calibri"/>
+          <w:bCs/>
+        </w:rPr>
+        <w:t>Η εξήγηση της αρχιτεκτονικής ενός συστήματος παρέχει μια όψη της δομής της εφαρμογής από άποψης υψηλού επιπέδου, δηλαδή δίνει έμφαση στα κύρια αντικείμενα και πως αυτά αλληλοεπιδρούν μεταξύ τους</w:t>
+      </w:r>
+      <w:r>
+        <w:rPr>
+          <w:rFonts w:ascii="Calibri" w:hAnsi="Calibri" w:cs="Calibri"/>
+          <w:bCs/>
+        </w:rPr>
+        <w:t xml:space="preserve"> για να μπορέσουν να υλοποιήσουν το τελικό αποτέλεσμα. Τα αντικείμενα αυτά μπορούν να διαχωριστούν σε τέσσερις μεγάλες κατηγορίες. Το </w:t>
+      </w:r>
+      <w:r>
+        <w:rPr>
+          <w:rFonts w:ascii="Calibri" w:hAnsi="Calibri" w:cs="Calibri"/>
+          <w:bCs/>
+          <w:lang w:val="en-US"/>
+        </w:rPr>
+        <w:t>UI</w:t>
+      </w:r>
+      <w:r>
+        <w:rPr>
+          <w:rFonts w:ascii="Calibri" w:hAnsi="Calibri" w:cs="Calibri"/>
+          <w:bCs/>
+        </w:rPr>
+        <w:t xml:space="preserve">, </w:t>
+      </w:r>
+      <w:r>
+        <w:rPr>
+          <w:rFonts w:ascii="Calibri" w:hAnsi="Calibri" w:cs="Calibri"/>
+          <w:bCs/>
+        </w:rPr>
+        <w:t xml:space="preserve">το στρώμα δεδομένων, οποιαδήποτε </w:t>
+      </w:r>
+      <w:r>
+        <w:rPr>
+          <w:rFonts w:ascii="Calibri" w:hAnsi="Calibri" w:cs="Calibri"/>
+          <w:bCs/>
+          <w:lang w:val="en-US"/>
+        </w:rPr>
+        <w:t>APIs</w:t>
+      </w:r>
+      <w:r>
+        <w:rPr>
+          <w:rFonts w:ascii="Calibri" w:hAnsi="Calibri" w:cs="Calibri"/>
+          <w:bCs/>
+        </w:rPr>
+        <w:t xml:space="preserve"> και εξωτερικές υπηρεσίες που χρησιμοποιούνται και τέλος το στρώμα ασφαλείας</w:t>
+      </w:r>
+      <w:r>
+        <w:rPr>
+          <w:rFonts w:ascii="Calibri" w:hAnsi="Calibri" w:cs="Calibri"/>
+          <w:bCs/>
+        </w:rPr>
+        <w:t xml:space="preserve"> στην λογική της σύνδεσης των χρηστών</w:t>
+      </w:r>
+      <w:r>
+        <w:rPr>
+          <w:rFonts w:ascii="Calibri" w:hAnsi="Calibri" w:cs="Calibri"/>
+          <w:bCs/>
+        </w:rPr>
+        <w:t xml:space="preserve">. Το </w:t>
+      </w:r>
+      <w:r>
+        <w:rPr>
+          <w:rFonts w:ascii="Calibri" w:hAnsi="Calibri" w:cs="Calibri"/>
+          <w:bCs/>
+          <w:lang w:val="en-US"/>
+        </w:rPr>
+        <w:t>UI</w:t>
+      </w:r>
+      <w:r>
+        <w:rPr>
+          <w:rFonts w:ascii="Calibri" w:hAnsi="Calibri" w:cs="Calibri"/>
+          <w:bCs/>
+        </w:rPr>
+        <w:t xml:space="preserve"> </w:t>
+      </w:r>
+      <w:r>
+        <w:rPr>
+          <w:rFonts w:ascii="Calibri" w:hAnsi="Calibri" w:cs="Calibri"/>
+          <w:bCs/>
+        </w:rPr>
+        <w:t xml:space="preserve">ουσιαστικά είναι το </w:t>
+      </w:r>
+      <w:r>
+        <w:rPr>
+          <w:rFonts w:ascii="Calibri" w:hAnsi="Calibri" w:cs="Calibri"/>
+          <w:bCs/>
+          <w:lang w:val="en-US"/>
+        </w:rPr>
+        <w:t>frontend</w:t>
+      </w:r>
+      <w:r>
+        <w:rPr>
+          <w:rFonts w:ascii="Calibri" w:hAnsi="Calibri" w:cs="Calibri"/>
+          <w:bCs/>
+        </w:rPr>
+        <w:t xml:space="preserve"> </w:t>
+      </w:r>
+      <w:r>
+        <w:rPr>
+          <w:rFonts w:ascii="Calibri" w:hAnsi="Calibri" w:cs="Calibri"/>
+          <w:bCs/>
+        </w:rPr>
+        <w:t>κομμάτι της εφαρμογής όπου ο χρήστης αλληλοεπιδρά</w:t>
+      </w:r>
+      <w:r>
+        <w:rPr>
+          <w:rFonts w:ascii="Calibri" w:hAnsi="Calibri" w:cs="Calibri"/>
+          <w:bCs/>
+        </w:rPr>
+        <w:t xml:space="preserve"> </w:t>
+      </w:r>
+      <w:r>
+        <w:rPr>
+          <w:rFonts w:ascii="Calibri" w:hAnsi="Calibri" w:cs="Calibri"/>
+          <w:bCs/>
+        </w:rPr>
+        <w:t>με είσοδούς, όπως φόρμες, κουμπιά και οτιδήποτε δια δραστικό στοιχείο εμπεριέχεται στην ιστοσελίδα.</w:t>
+      </w:r>
+      <w:r>
+        <w:rPr>
+          <w:rFonts w:ascii="Calibri" w:hAnsi="Calibri" w:cs="Calibri"/>
+          <w:bCs/>
+        </w:rPr>
+        <w:t xml:space="preserve"> </w:t>
+      </w:r>
+      <w:r>
+        <w:rPr>
+          <w:rFonts w:ascii="Calibri" w:hAnsi="Calibri" w:cs="Calibri"/>
+          <w:bCs/>
+        </w:rPr>
+        <w:t>Τα αποτελέσματα από τις πράξεις των χρηστών εμφανίζονται με εμφανίσιμο και αποδοτικό τρόπο, βεβαιώνοντας την εύκολη περιήγηση</w:t>
+      </w:r>
+      <w:r>
+        <w:rPr>
+          <w:rFonts w:ascii="Calibri" w:hAnsi="Calibri" w:cs="Calibri"/>
+          <w:bCs/>
+        </w:rPr>
+        <w:t xml:space="preserve"> και χρήση από τους</w:t>
+      </w:r>
+      <w:r>
+        <w:rPr>
+          <w:rFonts w:ascii="Calibri" w:hAnsi="Calibri" w:cs="Calibri"/>
+          <w:bCs/>
+        </w:rPr>
+        <w:t xml:space="preserve"> </w:t>
+      </w:r>
+      <w:r>
+        <w:rPr>
+          <w:rFonts w:ascii="Calibri" w:hAnsi="Calibri" w:cs="Calibri"/>
+          <w:bCs/>
+        </w:rPr>
+        <w:t>χρήστες. Το στρώμα δεδομένων είναι υπεύθυνο για την αποθήκευση, ανάκτηση και γενική διαχείριση των δεδομένων της εφαρμογής. Εμπεριέχει την βάση δεδομένων και την λογική της χρήσης της με το πρόγραμμα, διασφαλίζοντας διαθεσιμότητα, ακεραιότητα και συνέπεια. Το αντικείμενο που διαχειρίζεται τις εξωτερικές υπηρεσίες είναι υπεύθυνο για την επικοινωνία του συστήματος με κάποια υπηρεσία η οποία προσφέρει δεδομένα ή και κάποιο εργαλείο. Τέλος είναι το στρώμα ασφαλείας για την σύνδεση των χρηστών στην εφαρμογή με τον λογαριασμό</w:t>
+      </w:r>
+      <w:r>
+        <w:rPr>
+          <w:rFonts w:ascii="Calibri" w:hAnsi="Calibri" w:cs="Calibri"/>
+          <w:bCs/>
+        </w:rPr>
+        <w:t xml:space="preserve"> </w:t>
+      </w:r>
+      <w:r>
+        <w:rPr>
+          <w:rFonts w:ascii="Calibri" w:hAnsi="Calibri" w:cs="Calibri"/>
+          <w:bCs/>
+          <w:lang w:val="en-US"/>
+        </w:rPr>
+        <w:t>Google</w:t>
+      </w:r>
+      <w:r>
+        <w:rPr>
+          <w:rFonts w:ascii="Calibri" w:hAnsi="Calibri" w:cs="Calibri"/>
+          <w:bCs/>
+        </w:rPr>
+        <w:t>, ο οποίος έχει εξουσιοδοτηθεί από διαχειριστή του συστήματος.</w:t>
+      </w:r>
+      <w:r>
+        <w:rPr>
+          <w:rFonts w:ascii="Calibri" w:hAnsi="Calibri" w:cs="Calibri"/>
+          <w:bCs/>
+        </w:rPr>
+        <w:t xml:space="preserve"> Διαβεβαιώνεται μέσα από την χρησιμοποίηση ρόλων ότι διαφορετικοί τύποι χρηστών θα έχουν πρόσβαση σε διαφορετικές υπηρεσίες της εφαρμογής.</w:t>
+      </w:r>
+    </w:p>
+    <w:p>
+      <w:pPr>
+        <w:pStyle w:val="Standard"/>
+        <w:spacing w:after="480" w:line="276" w:lineRule="auto"/>
+        <w:jc w:val="both"/>
+        <w:rPr>
+          <w:rFonts w:ascii="Calibri" w:hAnsi="Calibri" w:cs="Calibri"/>
+          <w:bCs/>
+        </w:rPr>
+      </w:pPr>
+      <w:r>
+        <w:rPr>
+          <w:rFonts w:ascii="Calibri" w:hAnsi="Calibri" w:cs="Calibri"/>
+          <w:bCs/>
+        </w:rPr>
+        <w:t>Η αναλυτική περιγραφή του συστήματος είναι η εξής. Οι χρήστες επισκέπτονται την ιστοσελίδα και συνδέονται με τον λογαριασμό</w:t>
+      </w:r>
+      <w:r>
+        <w:rPr>
+          <w:rFonts w:ascii="Calibri" w:hAnsi="Calibri" w:cs="Calibri"/>
+          <w:bCs/>
+        </w:rPr>
+        <w:t xml:space="preserve"> </w:t>
+      </w:r>
+      <w:r>
+        <w:rPr>
+          <w:rFonts w:ascii="Calibri" w:hAnsi="Calibri" w:cs="Calibri"/>
+          <w:bCs/>
+          <w:lang w:val="en-US"/>
+        </w:rPr>
+        <w:t>google</w:t>
+      </w:r>
+      <w:r>
+        <w:rPr>
+          <w:rFonts w:ascii="Calibri" w:hAnsi="Calibri" w:cs="Calibri"/>
+          <w:bCs/>
+        </w:rPr>
+        <w:t xml:space="preserve"> </w:t>
+      </w:r>
+      <w:r>
+        <w:rPr>
+          <w:rFonts w:ascii="Calibri" w:hAnsi="Calibri" w:cs="Calibri"/>
+          <w:bCs/>
+        </w:rPr>
+        <w:t>τους. Αν οι λογαριασμοί τους έχουν  εξουσιοδοτηθεί στην</w:t>
+      </w:r>
+      <w:r>
+        <w:rPr>
+          <w:rFonts w:ascii="Calibri" w:hAnsi="Calibri" w:cs="Calibri"/>
+          <w:bCs/>
+        </w:rPr>
+        <w:t xml:space="preserve"> </w:t>
+      </w:r>
+      <w:r>
+        <w:rPr>
+          <w:rFonts w:ascii="Calibri" w:hAnsi="Calibri" w:cs="Calibri"/>
+          <w:bCs/>
+          <w:lang w:val="en-US"/>
+        </w:rPr>
+        <w:t>firebase</w:t>
+      </w:r>
+      <w:r>
+        <w:rPr>
+          <w:rFonts w:ascii="Calibri" w:hAnsi="Calibri" w:cs="Calibri"/>
+          <w:bCs/>
+        </w:rPr>
+        <w:t xml:space="preserve">, τότε εισέρχονται κανονικά στην εφαρμογή. Έπειτα σε κάθε ενέργεια στην οποία ο χρήστης ενεργεί στέλνεται ένα αίτημα στην </w:t>
+      </w:r>
+      <w:r>
+        <w:rPr>
+          <w:rFonts w:ascii="Calibri" w:hAnsi="Calibri" w:cs="Calibri"/>
+          <w:bCs/>
+          <w:lang w:val="en-US"/>
+        </w:rPr>
+        <w:t>backend</w:t>
+      </w:r>
+      <w:r>
+        <w:rPr>
+          <w:rFonts w:ascii="Calibri" w:hAnsi="Calibri" w:cs="Calibri"/>
+          <w:bCs/>
+        </w:rPr>
+        <w:t xml:space="preserve"> υπηρεσία της εφαρμογής που εμπεριέχει το μοναδικό πεδίο με το οποίο γίνεται επικύρωση. Αν είναι σωστό και ο χρήστης έχει τον απαραίτητο ρόλο για την ενέργεια ή δεδομένα που επιθυμεί, τότε επιστρέφεται το </w:t>
+      </w:r>
+      <w:r>
+        <w:rPr>
+          <w:rFonts w:ascii="Calibri" w:hAnsi="Calibri" w:cs="Calibri"/>
+          <w:bCs/>
+        </w:rPr>
+        <w:t>αποτελέσματα</w:t>
+      </w:r>
+      <w:r>
+        <w:rPr>
+          <w:rFonts w:ascii="Calibri" w:hAnsi="Calibri" w:cs="Calibri"/>
+          <w:bCs/>
+        </w:rPr>
+        <w:t xml:space="preserve"> </w:t>
+      </w:r>
+      <w:r>
+        <w:rPr>
+          <w:rFonts w:ascii="Calibri" w:hAnsi="Calibri" w:cs="Calibri"/>
+          <w:bCs/>
+        </w:rPr>
+        <w:t>επιστρέφεται</w:t>
+      </w:r>
+      <w:r>
+        <w:rPr>
+          <w:rFonts w:ascii="Calibri" w:hAnsi="Calibri" w:cs="Calibri"/>
+          <w:bCs/>
+        </w:rPr>
+        <w:t xml:space="preserve"> και </w:t>
+      </w:r>
+      <w:r>
+        <w:rPr>
+          <w:rFonts w:ascii="Calibri" w:hAnsi="Calibri" w:cs="Calibri"/>
+          <w:bCs/>
+        </w:rPr>
+        <w:t xml:space="preserve">παρουσιάζεται με εμφανίσιμο και απλό στην κατανόηση τρόπο στον χρήστη. Αυτή η ακολουθία γίνεται για οποιαδήποτε ενέργεια ο χρήστης πράττει η οποία χρειάζεται αντικείμενα από το </w:t>
+      </w:r>
+      <w:r>
+        <w:rPr>
+          <w:rFonts w:ascii="Calibri" w:hAnsi="Calibri" w:cs="Calibri"/>
+          <w:bCs/>
+          <w:lang w:val="en-US"/>
+        </w:rPr>
+        <w:t>backend</w:t>
+      </w:r>
+      <w:r>
+        <w:rPr>
+          <w:rFonts w:ascii="Calibri" w:hAnsi="Calibri" w:cs="Calibri"/>
+          <w:bCs/>
+        </w:rPr>
+        <w:t xml:space="preserve">. </w:t>
+      </w:r>
+      <w:r>
+        <w:rPr>
+          <w:rFonts w:ascii="Calibri" w:hAnsi="Calibri" w:cs="Calibri"/>
+          <w:bCs/>
+        </w:rPr>
+        <w:t>Να σημειωθεί ότι το σύστημα καθημερινά στις δώδεκα το βράδυ στέλνει αίτημα σε μια εξωτερική υπηρεσία η οποία μας επιστρέφει ποιες μέρες είναι αργία μέσα στον χρόνο.</w:t>
+      </w:r>
+    </w:p>
+    <w:p>
+      <w:pPr>
+        <w:pStyle w:val="Standard"/>
+        <w:spacing w:after="480" w:line="276" w:lineRule="auto"/>
+        <w:jc w:val="both"/>
+        <w:rPr>
+          <w:rFonts w:ascii="Calibri" w:hAnsi="Calibri" w:cs="Calibri"/>
+          <w:bCs/>
+        </w:rPr>
+      </w:pPr>
+      <w:r>
+        <w:rPr>
+          <w:rFonts w:ascii="Calibri" w:hAnsi="Calibri" w:cs="Calibri"/>
+          <w:bCs/>
+        </w:rPr>
+        <w:t>Παρακάτω παρατίθεται ένα διάγραμμα το οποίο αναφέρεται στην αρχιτεκτονική του συστήματος, δείχνοντας την υψηλή λογική του.</w:t>
+      </w:r>
+    </w:p>
+    <w:p>
+      <w:pPr>
+        <w:pStyle w:val="Standard"/>
+        <w:spacing w:after="480" w:line="276" w:lineRule="auto"/>
+        <w:jc w:val="both"/>
+        <w:rPr>
+          <w:rFonts w:ascii="Calibri" w:hAnsi="Calibri" w:cs="Calibri"/>
+          <w:b/>
+          <w:sz w:val="32"/>
+          <w:szCs w:val="32"/>
+          <w:lang w:val="en-US"/>
+        </w:rPr>
+      </w:pPr>
+      <w:r>
+        <w:rPr>
+          <w:rFonts w:ascii="Calibri" w:hAnsi="Calibri" w:cs="Calibri"/>
+          <w:b/>
+          <w:noProof/>
+          <w:sz w:val="32"/>
+          <w:szCs w:val="32"/>
+        </w:rPr>
+        <w:lastRenderedPageBreak/>
+        <w:drawing>
+          <wp:inline distT="0" distB="0" distL="0" distR="0" wp14:anchorId="066A6BC2" wp14:editId="6185B2C1">
+            <wp:extent cx="5939790" cy="2930525"/>
+            <wp:effectExtent l="0" t="0" r="3810" b="3175"/>
+            <wp:docPr id="1985602767" name="Picture 1" descr="High level system architecture diagram"/>
+            <wp:cNvGraphicFramePr>
+              <a:graphicFrameLocks xmlns:a="http://schemas.openxmlformats.org/drawingml/2006/main" noChangeAspect="1"/>
+            </wp:cNvGraphicFramePr>
+            <a:graphic xmlns:a="http://schemas.openxmlformats.org/drawingml/2006/main">
+              <a:graphicData uri="http://schemas.openxmlformats.org/drawingml/2006/picture">
+                <pic:pic xmlns:pic="http://schemas.openxmlformats.org/drawingml/2006/picture">
+                  <pic:nvPicPr>
+                    <pic:cNvPr id="1985602767" name="Picture 1" descr="High level system architecture diagram"/>
+                    <pic:cNvPicPr/>
+                  </pic:nvPicPr>
+                  <pic:blipFill>
+                    <a:blip r:embed="rId9">
+                      <a:extLst>
+                        <a:ext uri="{28A0092B-C50C-407E-A947-70E740481C1C}">
+                          <a14:useLocalDpi xmlns:a14="http://schemas.microsoft.com/office/drawing/2010/main" val="0"/>
+                        </a:ext>
+                      </a:extLst>
+                    </a:blip>
+                    <a:stretch>
+                      <a:fillRect/>
+                    </a:stretch>
+                  </pic:blipFill>
+                  <pic:spPr>
+                    <a:xfrm>
+                      <a:off x="0" y="0"/>
+                      <a:ext cx="5939790" cy="2930525"/>
+                    </a:xfrm>
+                    <a:prstGeom prst="rect">
+                      <a:avLst/>
+                    </a:prstGeom>
+                  </pic:spPr>
+                </pic:pic>
+              </a:graphicData>
+            </a:graphic>
+          </wp:inline>
+        </w:drawing>
+      </w:r>
+    </w:p>
+    <w:p>
+      <w:pPr>
+        <w:pStyle w:val="Standard"/>
+        <w:spacing w:after="480" w:line="276" w:lineRule="auto"/>
+        <w:jc w:val="both"/>
+        <w:rPr>
+          <w:rFonts w:ascii="Calibri" w:hAnsi="Calibri" w:cs="Calibri"/>
+          <w:bCs/>
+        </w:rPr>
+      </w:pPr>
+      <w:r>
+        <w:rPr>
+          <w:rFonts w:ascii="Calibri" w:hAnsi="Calibri" w:cs="Calibri"/>
+          <w:bCs/>
+        </w:rPr>
+        <w:t>(</w:t>
+      </w:r>
+      <w:r>
+        <w:rPr>
+          <w:rFonts w:ascii="Calibri" w:hAnsi="Calibri" w:cs="Calibri"/>
+          <w:bCs/>
+        </w:rPr>
+        <w:t>Σχήμα</w:t>
+      </w:r>
+      <w:r>
+        <w:rPr>
+          <w:rFonts w:ascii="Calibri" w:hAnsi="Calibri" w:cs="Calibri"/>
+          <w:bCs/>
+        </w:rPr>
+        <w:t xml:space="preserve"> 1)</w:t>
+      </w:r>
+    </w:p>
+    <w:p>
+      <w:pPr>
+        <w:pStyle w:val="Standard"/>
+        <w:spacing w:after="480" w:line="276" w:lineRule="auto"/>
+        <w:jc w:val="both"/>
+        <w:rPr>
+          <w:rFonts w:ascii="Calibri" w:hAnsi="Calibri" w:cs="Calibri"/>
+          <w:b/>
+          <w:sz w:val="32"/>
+          <w:szCs w:val="32"/>
+        </w:rPr>
+      </w:pPr>
+      <w:r>
+        <w:rPr>
+          <w:rFonts w:ascii="Calibri" w:hAnsi="Calibri" w:cs="Calibri"/>
+          <w:b/>
+          <w:sz w:val="32"/>
+          <w:szCs w:val="32"/>
+        </w:rPr>
+        <w:t xml:space="preserve">2.2 </w:t>
+      </w:r>
+      <w:r>
+        <w:rPr>
+          <w:rFonts w:ascii="Calibri" w:hAnsi="Calibri" w:cs="Calibri"/>
+          <w:b/>
+          <w:sz w:val="32"/>
+          <w:szCs w:val="32"/>
+          <w:lang w:val="en-US"/>
+        </w:rPr>
+        <w:t>User</w:t>
+      </w:r>
+      <w:r>
+        <w:rPr>
+          <w:rFonts w:ascii="Calibri" w:hAnsi="Calibri" w:cs="Calibri"/>
+          <w:b/>
+          <w:sz w:val="32"/>
+          <w:szCs w:val="32"/>
+        </w:rPr>
+        <w:t xml:space="preserve"> </w:t>
+      </w:r>
+      <w:r>
+        <w:rPr>
+          <w:rFonts w:ascii="Calibri" w:hAnsi="Calibri" w:cs="Calibri"/>
+          <w:b/>
+          <w:sz w:val="32"/>
+          <w:szCs w:val="32"/>
+          <w:lang w:val="en-US"/>
+        </w:rPr>
+        <w:t>interface</w:t>
+      </w:r>
+      <w:r>
+        <w:rPr>
+          <w:rFonts w:ascii="Calibri" w:hAnsi="Calibri" w:cs="Calibri"/>
+          <w:b/>
+          <w:sz w:val="32"/>
+          <w:szCs w:val="32"/>
+        </w:rPr>
+        <w:t xml:space="preserve"> </w:t>
+      </w:r>
+      <w:r>
+        <w:rPr>
+          <w:rFonts w:ascii="Calibri" w:hAnsi="Calibri" w:cs="Calibri"/>
+          <w:b/>
+          <w:sz w:val="32"/>
+          <w:szCs w:val="32"/>
+        </w:rPr>
+        <w:t>αρχιτεκτονική</w:t>
+      </w:r>
+    </w:p>
+    <w:p>
+      <w:pPr>
+        <w:pStyle w:val="Standard"/>
+        <w:spacing w:after="480" w:line="276" w:lineRule="auto"/>
+        <w:jc w:val="both"/>
+        <w:rPr>
+          <w:rFonts w:ascii="Calibri" w:hAnsi="Calibri" w:cs="Calibri"/>
+          <w:bCs/>
+        </w:rPr>
+      </w:pPr>
+      <w:r>
+        <w:rPr>
+          <w:rFonts w:ascii="Calibri" w:hAnsi="Calibri" w:cs="Calibri"/>
+          <w:bCs/>
+        </w:rPr>
+        <w:t>Για</w:t>
+      </w:r>
+      <w:r>
+        <w:rPr>
+          <w:rFonts w:ascii="Calibri" w:hAnsi="Calibri" w:cs="Calibri"/>
+          <w:bCs/>
+        </w:rPr>
+        <w:t xml:space="preserve"> </w:t>
+      </w:r>
+      <w:r>
+        <w:rPr>
+          <w:rFonts w:ascii="Calibri" w:hAnsi="Calibri" w:cs="Calibri"/>
+          <w:bCs/>
+        </w:rPr>
+        <w:t>την</w:t>
+      </w:r>
+      <w:r>
+        <w:rPr>
+          <w:rFonts w:ascii="Calibri" w:hAnsi="Calibri" w:cs="Calibri"/>
+          <w:bCs/>
+        </w:rPr>
+        <w:t xml:space="preserve"> </w:t>
+      </w:r>
+      <w:r>
+        <w:rPr>
+          <w:rFonts w:ascii="Calibri" w:hAnsi="Calibri" w:cs="Calibri"/>
+          <w:bCs/>
+        </w:rPr>
+        <w:t>επίδειξη</w:t>
+      </w:r>
+      <w:r>
+        <w:rPr>
+          <w:rFonts w:ascii="Calibri" w:hAnsi="Calibri" w:cs="Calibri"/>
+          <w:bCs/>
+        </w:rPr>
+        <w:t xml:space="preserve"> </w:t>
+      </w:r>
+      <w:r>
+        <w:rPr>
+          <w:rFonts w:ascii="Calibri" w:hAnsi="Calibri" w:cs="Calibri"/>
+          <w:bCs/>
+        </w:rPr>
+        <w:t>του</w:t>
+      </w:r>
+      <w:r>
+        <w:rPr>
+          <w:rFonts w:ascii="Calibri" w:hAnsi="Calibri" w:cs="Calibri"/>
+          <w:bCs/>
+        </w:rPr>
+        <w:t xml:space="preserve"> </w:t>
+      </w:r>
+      <w:r>
+        <w:rPr>
+          <w:rFonts w:ascii="Calibri" w:hAnsi="Calibri" w:cs="Calibri"/>
+          <w:bCs/>
+          <w:lang w:val="en-US"/>
+        </w:rPr>
+        <w:t>Ui</w:t>
+      </w:r>
+      <w:r>
+        <w:rPr>
+          <w:rFonts w:ascii="Calibri" w:hAnsi="Calibri" w:cs="Calibri"/>
+          <w:bCs/>
+        </w:rPr>
+        <w:t xml:space="preserve"> </w:t>
+      </w:r>
+      <w:r>
+        <w:rPr>
+          <w:rFonts w:ascii="Calibri" w:hAnsi="Calibri" w:cs="Calibri"/>
+          <w:bCs/>
+        </w:rPr>
+        <w:t xml:space="preserve">θα αναφερθούν δυο διαδικασίες που μπορούν οι χρήστες να προβούν κατά την επίσκεψή τους στην ιστοσελίδα. Η πρώτη είναι η δημιουργία ενός καινούργιου έργου. Ο χρήστης θα προσέλθει στην σελίδα με τα έργα. Στο συγκεκριμένο σημείο </w:t>
+      </w:r>
+      <w:r>
+        <w:rPr>
+          <w:rFonts w:ascii="Calibri" w:hAnsi="Calibri" w:cs="Calibri"/>
+          <w:bCs/>
+        </w:rPr>
+        <w:t xml:space="preserve">εμφανίζονται όλα τα δημιουργημένα έργα και ένα </w:t>
+      </w:r>
+      <w:r>
+        <w:rPr>
+          <w:rFonts w:ascii="Calibri" w:hAnsi="Calibri" w:cs="Calibri"/>
+          <w:bCs/>
+          <w:lang w:val="en-US"/>
+        </w:rPr>
+        <w:t>GNA</w:t>
+      </w:r>
+      <w:r>
+        <w:rPr>
+          <w:rFonts w:ascii="Calibri" w:hAnsi="Calibri" w:cs="Calibri"/>
+          <w:bCs/>
+        </w:rPr>
+        <w:t>Ν</w:t>
+      </w:r>
+      <w:r>
+        <w:rPr>
+          <w:rFonts w:ascii="Calibri" w:hAnsi="Calibri" w:cs="Calibri"/>
+          <w:bCs/>
+          <w:lang w:val="en-US"/>
+        </w:rPr>
+        <w:t>T</w:t>
+      </w:r>
+      <w:r>
+        <w:rPr>
+          <w:rFonts w:ascii="Calibri" w:hAnsi="Calibri" w:cs="Calibri"/>
+          <w:bCs/>
+        </w:rPr>
+        <w:t xml:space="preserve">Τ διάγραμμα για την πιο εύκολη παρουσίαση τους. Επίσης διατίθεται τρόπος για την αναζήτηση συγκεκριμένου έργου μέσου του μοναδικού χαρακτηριστικού. Έπειτα ο χρήστης </w:t>
+      </w:r>
+      <w:r>
+        <w:rPr>
+          <w:rFonts w:ascii="Calibri" w:hAnsi="Calibri" w:cs="Calibri"/>
+          <w:bCs/>
+        </w:rPr>
+        <w:t xml:space="preserve">μέσω ενός κουμπιού μπορεί να εισέλθει για την δημιουργία ενός έργου. Στην καινούργια σελίδα ο χρήστης εισάγει όλα τα δεδομένα ενός έργου,  σε μορφή φόρμας. Τα δεδομένα είναι, το μοναδικό χαρακτηριστικό τους, τίτλος, επεξήγηση, τουλάχιστον ένα πακέτο εργασίας και τα στοιχεία του. Τέλος δίνεται η επιλογή για δημιουργία ή απόρριψη του έργου, μαζί με την εμφάνιση ενός μηνύματος ανάλογα με την κατάσταση. </w:t>
+      </w:r>
+      <w:r>
+        <w:rPr>
+          <w:rFonts w:ascii="Calibri" w:hAnsi="Calibri" w:cs="Calibri"/>
+          <w:bCs/>
+        </w:rPr>
+        <w:t xml:space="preserve"> Αντίστοιχα η δεύτερη διαδικασία είναι η δημιουργία ενός φύλλου εργασίας. Ακολουθούνται τα ίδια βήματα όπως και για το έργο με διαφορετική φόρμα για την είσοδο των δεδομένων των χρηστών. </w:t>
+      </w:r>
+      <w:r>
+        <w:rPr>
+          <w:rFonts w:ascii="Calibri" w:hAnsi="Calibri" w:cs="Calibri"/>
+          <w:bCs/>
+        </w:rPr>
+        <w:t>Εμφανίζεται στον χρήστη μία φόρμα σε μορφή ημερολογίου. Ο χρήστης επιλέγει πάνω σε κάθε μέρα και εισάγει τις ώρες για κάθε πακέτο εργασίας</w:t>
+      </w:r>
+      <w:r>
+        <w:rPr>
+          <w:rFonts w:ascii="Calibri" w:hAnsi="Calibri" w:cs="Calibri"/>
+          <w:bCs/>
+        </w:rPr>
+        <w:t xml:space="preserve">. Αν θελήσει ο χρήστης να εισάγει ώρες σε ημέρα η οποία είναι Σάββατο η Κυριακή τότε πρέπει να επιλέξει μια ρύθμιση για να του δοθεί πρόσβαση. Τέλος ακολουθεί την ίδια διαδικασία με τα έργα και υποβάλλει το φύλλο. Παρακάτω παρουσιάζονται οι διαδικασίες σε μορφή διαγραμμάτων. </w:t>
+      </w:r>
+    </w:p>
+    <w:p>
+      <w:pPr>
+        <w:pStyle w:val="Standard"/>
+        <w:rPr>
+          <w:rFonts w:ascii="Calibri" w:hAnsi="Calibri" w:cs="Calibri"/>
+          <w:b/>
+          <w:sz w:val="32"/>
+          <w:szCs w:val="32"/>
+        </w:rPr>
+      </w:pPr>
+      <w:r>
+        <w:rPr>
+          <w:rFonts w:ascii="Calibri" w:hAnsi="Calibri" w:cs="Calibri"/>
+          <w:b/>
+          <w:noProof/>
+          <w:sz w:val="32"/>
+          <w:szCs w:val="32"/>
+        </w:rPr>
+        <w:lastRenderedPageBreak/>
+        <w:drawing>
+          <wp:anchor distT="0" distB="0" distL="114300" distR="114300" simplePos="0" relativeHeight="251658240" behindDoc="1" locked="0" layoutInCell="1" allowOverlap="1" wp14:anchorId="39732C49" wp14:editId="015F2589">
+            <wp:simplePos x="0" y="0"/>
+            <wp:positionH relativeFrom="margin">
+              <wp:align>center</wp:align>
+            </wp:positionH>
+            <wp:positionV relativeFrom="margin">
+              <wp:align>center</wp:align>
+            </wp:positionV>
+            <wp:extent cx="4103370" cy="6972300"/>
+            <wp:effectExtent l="0" t="0" r="0" b="0"/>
+            <wp:wrapTight wrapText="bothSides">
+              <wp:wrapPolygon edited="0">
+                <wp:start x="0" y="0"/>
+                <wp:lineTo x="0" y="21541"/>
+                <wp:lineTo x="21460" y="21541"/>
+                <wp:lineTo x="21460" y="0"/>
+                <wp:lineTo x="0" y="0"/>
+              </wp:wrapPolygon>
+            </wp:wrapTight>
+            <wp:docPr id="365432291" name="Picture 1" descr="A screenshot of a project&#10;&#10;Description automatically generated"/>
+            <wp:cNvGraphicFramePr>
+              <a:graphicFrameLocks xmlns:a="http://schemas.openxmlformats.org/drawingml/2006/main" noChangeAspect="1"/>
+            </wp:cNvGraphicFramePr>
+            <a:graphic xmlns:a="http://schemas.openxmlformats.org/drawingml/2006/main">
+              <a:graphicData uri="http://schemas.openxmlformats.org/drawingml/2006/picture">
+                <pic:pic xmlns:pic="http://schemas.openxmlformats.org/drawingml/2006/picture">
+                  <pic:nvPicPr>
+                    <pic:cNvPr id="365432291" name="Picture 1" descr="A screenshot of a project&#10;&#10;Description automatically generated"/>
+                    <pic:cNvPicPr/>
+                  </pic:nvPicPr>
+                  <pic:blipFill>
+                    <a:blip r:embed="rId10">
+                      <a:extLst>
+                        <a:ext uri="{28A0092B-C50C-407E-A947-70E740481C1C}">
+                          <a14:useLocalDpi xmlns:a14="http://schemas.microsoft.com/office/drawing/2010/main" val="0"/>
+                        </a:ext>
+                      </a:extLst>
+                    </a:blip>
+                    <a:stretch>
+                      <a:fillRect/>
+                    </a:stretch>
+                  </pic:blipFill>
+                  <pic:spPr>
+                    <a:xfrm>
+                      <a:off x="0" y="0"/>
+                      <a:ext cx="4103370" cy="6972300"/>
+                    </a:xfrm>
+                    <a:prstGeom prst="rect">
+                      <a:avLst/>
+                    </a:prstGeom>
+                  </pic:spPr>
+                </pic:pic>
+              </a:graphicData>
+            </a:graphic>
+          </wp:anchor>
+        </w:drawing>
+      </w:r>
     </w:p>
     <w:p>
       <w:pPr>
@@ -12840,13 +13277,1336 @@
           <w:szCs w:val="32"/>
         </w:rPr>
       </w:pPr>
-      <w:r>
-        <w:rPr>
-          <w:rFonts w:ascii="Calibri" w:hAnsi="Calibri" w:cs="Calibri"/>
-          <w:b/>
-          <w:sz w:val="32"/>
-          <w:szCs w:val="32"/>
-        </w:rPr>
+    </w:p>
+    <w:p>
+      <w:pPr>
+        <w:pStyle w:val="Standard"/>
+        <w:jc w:val="center"/>
+        <w:rPr>
+          <w:rFonts w:ascii="Calibri" w:hAnsi="Calibri" w:cs="Calibri"/>
+          <w:b/>
+          <w:sz w:val="32"/>
+          <w:szCs w:val="32"/>
+        </w:rPr>
+      </w:pPr>
+    </w:p>
+    <w:p>
+      <w:pPr>
+        <w:pStyle w:val="Standard"/>
+        <w:jc w:val="center"/>
+        <w:rPr>
+          <w:rFonts w:ascii="Calibri" w:hAnsi="Calibri" w:cs="Calibri"/>
+          <w:bCs/>
+        </w:rPr>
+      </w:pPr>
+      <w:r>
+        <w:rPr>
+          <w:rFonts w:ascii="Calibri" w:hAnsi="Calibri" w:cs="Calibri"/>
+          <w:bCs/>
+        </w:rPr>
+        <w:t>(Σχήμα 2)</w:t>
+      </w:r>
+    </w:p>
+    <w:p>
+      <w:pPr>
+        <w:pStyle w:val="Standard"/>
+        <w:jc w:val="center"/>
+        <w:rPr>
+          <w:rFonts w:ascii="Calibri" w:hAnsi="Calibri" w:cs="Calibri"/>
+          <w:b/>
+          <w:sz w:val="32"/>
+          <w:szCs w:val="32"/>
+        </w:rPr>
+      </w:pPr>
+    </w:p>
+    <w:p>
+      <w:pPr>
+        <w:pStyle w:val="Standard"/>
+        <w:jc w:val="center"/>
+        <w:rPr>
+          <w:rFonts w:ascii="Calibri" w:hAnsi="Calibri" w:cs="Calibri"/>
+          <w:b/>
+          <w:sz w:val="32"/>
+          <w:szCs w:val="32"/>
+        </w:rPr>
+      </w:pPr>
+    </w:p>
+    <w:p>
+      <w:pPr>
+        <w:pStyle w:val="Standard"/>
+        <w:jc w:val="center"/>
+        <w:rPr>
+          <w:rFonts w:ascii="Calibri" w:hAnsi="Calibri" w:cs="Calibri"/>
+          <w:b/>
+          <w:sz w:val="32"/>
+          <w:szCs w:val="32"/>
+        </w:rPr>
+      </w:pPr>
+    </w:p>
+    <w:p>
+      <w:pPr>
+        <w:pStyle w:val="Standard"/>
+        <w:jc w:val="center"/>
+        <w:rPr>
+          <w:rFonts w:ascii="Calibri" w:hAnsi="Calibri" w:cs="Calibri"/>
+          <w:b/>
+          <w:sz w:val="32"/>
+          <w:szCs w:val="32"/>
+        </w:rPr>
+      </w:pPr>
+    </w:p>
+    <w:p>
+      <w:pPr>
+        <w:pStyle w:val="Standard"/>
+        <w:jc w:val="center"/>
+        <w:rPr>
+          <w:rFonts w:ascii="Calibri" w:hAnsi="Calibri" w:cs="Calibri"/>
+          <w:b/>
+          <w:sz w:val="32"/>
+          <w:szCs w:val="32"/>
+        </w:rPr>
+      </w:pPr>
+    </w:p>
+    <w:p>
+      <w:pPr>
+        <w:pStyle w:val="Standard"/>
+        <w:jc w:val="center"/>
+        <w:rPr>
+          <w:rFonts w:ascii="Calibri" w:hAnsi="Calibri" w:cs="Calibri"/>
+          <w:b/>
+          <w:sz w:val="32"/>
+          <w:szCs w:val="32"/>
+        </w:rPr>
+      </w:pPr>
+    </w:p>
+    <w:p>
+      <w:pPr>
+        <w:pStyle w:val="Standard"/>
+        <w:jc w:val="center"/>
+        <w:rPr>
+          <w:rFonts w:ascii="Calibri" w:hAnsi="Calibri" w:cs="Calibri"/>
+          <w:b/>
+          <w:sz w:val="32"/>
+          <w:szCs w:val="32"/>
+        </w:rPr>
+      </w:pPr>
+    </w:p>
+    <w:p>
+      <w:pPr>
+        <w:pStyle w:val="Standard"/>
+        <w:jc w:val="center"/>
+        <w:rPr>
+          <w:rFonts w:ascii="Calibri" w:hAnsi="Calibri" w:cs="Calibri"/>
+          <w:b/>
+          <w:sz w:val="32"/>
+          <w:szCs w:val="32"/>
+        </w:rPr>
+      </w:pPr>
+    </w:p>
+    <w:p>
+      <w:pPr>
+        <w:pStyle w:val="Standard"/>
+        <w:jc w:val="center"/>
+        <w:rPr>
+          <w:rFonts w:ascii="Calibri" w:hAnsi="Calibri" w:cs="Calibri"/>
+          <w:b/>
+          <w:sz w:val="32"/>
+          <w:szCs w:val="32"/>
+        </w:rPr>
+      </w:pPr>
+    </w:p>
+    <w:p>
+      <w:pPr>
+        <w:pStyle w:val="Standard"/>
+        <w:jc w:val="center"/>
+        <w:rPr>
+          <w:rFonts w:ascii="Calibri" w:hAnsi="Calibri" w:cs="Calibri"/>
+          <w:b/>
+          <w:sz w:val="32"/>
+          <w:szCs w:val="32"/>
+        </w:rPr>
+      </w:pPr>
+    </w:p>
+    <w:p>
+      <w:pPr>
+        <w:pStyle w:val="Standard"/>
+        <w:jc w:val="center"/>
+        <w:rPr>
+          <w:rFonts w:ascii="Calibri" w:hAnsi="Calibri" w:cs="Calibri"/>
+          <w:b/>
+          <w:sz w:val="32"/>
+          <w:szCs w:val="32"/>
+        </w:rPr>
+      </w:pPr>
+    </w:p>
+    <w:p>
+      <w:pPr>
+        <w:pStyle w:val="Standard"/>
+        <w:jc w:val="center"/>
+        <w:rPr>
+          <w:rFonts w:ascii="Calibri" w:hAnsi="Calibri" w:cs="Calibri"/>
+          <w:b/>
+          <w:sz w:val="32"/>
+          <w:szCs w:val="32"/>
+        </w:rPr>
+      </w:pPr>
+    </w:p>
+    <w:p>
+      <w:pPr>
+        <w:pStyle w:val="Standard"/>
+        <w:jc w:val="center"/>
+        <w:rPr>
+          <w:rFonts w:ascii="Calibri" w:hAnsi="Calibri" w:cs="Calibri"/>
+          <w:b/>
+          <w:sz w:val="32"/>
+          <w:szCs w:val="32"/>
+        </w:rPr>
+      </w:pPr>
+    </w:p>
+    <w:p>
+      <w:pPr>
+        <w:pStyle w:val="Standard"/>
+        <w:jc w:val="center"/>
+        <w:rPr>
+          <w:rFonts w:ascii="Calibri" w:hAnsi="Calibri" w:cs="Calibri"/>
+          <w:b/>
+          <w:sz w:val="32"/>
+          <w:szCs w:val="32"/>
+        </w:rPr>
+      </w:pPr>
+    </w:p>
+    <w:p>
+      <w:pPr>
+        <w:pStyle w:val="Standard"/>
+        <w:jc w:val="center"/>
+        <w:rPr>
+          <w:rFonts w:ascii="Calibri" w:hAnsi="Calibri" w:cs="Calibri"/>
+          <w:b/>
+          <w:sz w:val="32"/>
+          <w:szCs w:val="32"/>
+        </w:rPr>
+      </w:pPr>
+    </w:p>
+    <w:p>
+      <w:pPr>
+        <w:pStyle w:val="Standard"/>
+        <w:jc w:val="center"/>
+        <w:rPr>
+          <w:rFonts w:ascii="Calibri" w:hAnsi="Calibri" w:cs="Calibri"/>
+          <w:b/>
+          <w:sz w:val="32"/>
+          <w:szCs w:val="32"/>
+        </w:rPr>
+      </w:pPr>
+    </w:p>
+    <w:p>
+      <w:pPr>
+        <w:pStyle w:val="Standard"/>
+        <w:jc w:val="center"/>
+        <w:rPr>
+          <w:rFonts w:ascii="Calibri" w:hAnsi="Calibri" w:cs="Calibri"/>
+          <w:b/>
+          <w:sz w:val="32"/>
+          <w:szCs w:val="32"/>
+        </w:rPr>
+      </w:pPr>
+    </w:p>
+    <w:p>
+      <w:pPr>
+        <w:pStyle w:val="Standard"/>
+        <w:jc w:val="center"/>
+        <w:rPr>
+          <w:rFonts w:ascii="Calibri" w:hAnsi="Calibri" w:cs="Calibri"/>
+          <w:b/>
+          <w:sz w:val="32"/>
+          <w:szCs w:val="32"/>
+        </w:rPr>
+      </w:pPr>
+    </w:p>
+    <w:p>
+      <w:pPr>
+        <w:pStyle w:val="Standard"/>
+        <w:jc w:val="center"/>
+        <w:rPr>
+          <w:rFonts w:ascii="Calibri" w:hAnsi="Calibri" w:cs="Calibri"/>
+          <w:b/>
+          <w:sz w:val="32"/>
+          <w:szCs w:val="32"/>
+        </w:rPr>
+      </w:pPr>
+    </w:p>
+    <w:p>
+      <w:pPr>
+        <w:pStyle w:val="Standard"/>
+        <w:rPr>
+          <w:rFonts w:ascii="Calibri" w:hAnsi="Calibri" w:cs="Calibri"/>
+          <w:b/>
+          <w:sz w:val="32"/>
+          <w:szCs w:val="32"/>
+        </w:rPr>
+      </w:pPr>
+    </w:p>
+    <w:p>
+      <w:pPr>
+        <w:pStyle w:val="Standard"/>
+        <w:rPr>
+          <w:rFonts w:ascii="Calibri" w:hAnsi="Calibri" w:cs="Calibri"/>
+          <w:bCs/>
+        </w:rPr>
+      </w:pPr>
+      <w:r>
+        <w:rPr>
+          <w:rFonts w:ascii="Calibri" w:hAnsi="Calibri" w:cs="Calibri"/>
+          <w:bCs/>
+          <w:noProof/>
+        </w:rPr>
+        <w:lastRenderedPageBreak/>
+        <w:drawing>
+          <wp:anchor distT="0" distB="0" distL="114300" distR="114300" simplePos="0" relativeHeight="251659264" behindDoc="1" locked="0" layoutInCell="1" allowOverlap="1" wp14:anchorId="276784B6" wp14:editId="0D46E731">
+            <wp:simplePos x="0" y="0"/>
+            <wp:positionH relativeFrom="column">
+              <wp:posOffset>1290320</wp:posOffset>
+            </wp:positionH>
+            <wp:positionV relativeFrom="paragraph">
+              <wp:posOffset>0</wp:posOffset>
+            </wp:positionV>
+            <wp:extent cx="3346450" cy="9251950"/>
+            <wp:effectExtent l="0" t="0" r="6350" b="6350"/>
+            <wp:wrapSquare wrapText="bothSides"/>
+            <wp:docPr id="1821432288" name="Picture 2" descr="A screenshot of a computer screen&#10;&#10;Description automatically generated"/>
+            <wp:cNvGraphicFramePr>
+              <a:graphicFrameLocks xmlns:a="http://schemas.openxmlformats.org/drawingml/2006/main" noChangeAspect="1"/>
+            </wp:cNvGraphicFramePr>
+            <a:graphic xmlns:a="http://schemas.openxmlformats.org/drawingml/2006/main">
+              <a:graphicData uri="http://schemas.openxmlformats.org/drawingml/2006/picture">
+                <pic:pic xmlns:pic="http://schemas.openxmlformats.org/drawingml/2006/picture">
+                  <pic:nvPicPr>
+                    <pic:cNvPr id="1821432288" name="Picture 2" descr="A screenshot of a computer screen&#10;&#10;Description automatically generated"/>
+                    <pic:cNvPicPr/>
+                  </pic:nvPicPr>
+                  <pic:blipFill>
+                    <a:blip r:embed="rId11">
+                      <a:extLst>
+                        <a:ext uri="{28A0092B-C50C-407E-A947-70E740481C1C}">
+                          <a14:useLocalDpi xmlns:a14="http://schemas.microsoft.com/office/drawing/2010/main" val="0"/>
+                        </a:ext>
+                      </a:extLst>
+                    </a:blip>
+                    <a:stretch>
+                      <a:fillRect/>
+                    </a:stretch>
+                  </pic:blipFill>
+                  <pic:spPr>
+                    <a:xfrm>
+                      <a:off x="0" y="0"/>
+                      <a:ext cx="3346450" cy="9251950"/>
+                    </a:xfrm>
+                    <a:prstGeom prst="rect">
+                      <a:avLst/>
+                    </a:prstGeom>
+                  </pic:spPr>
+                </pic:pic>
+              </a:graphicData>
+            </a:graphic>
+          </wp:anchor>
+        </w:drawing>
+      </w:r>
+      <w:r>
+        <w:rPr>
+          <w:rFonts w:ascii="Calibri" w:hAnsi="Calibri" w:cs="Calibri"/>
+          <w:bCs/>
+        </w:rPr>
+        <w:t>(Σχήμα 3)</w:t>
+      </w:r>
+    </w:p>
+    <w:p>
+      <w:pPr>
+        <w:pStyle w:val="Standard"/>
+        <w:spacing w:after="480" w:line="276" w:lineRule="auto"/>
+        <w:jc w:val="both"/>
+        <w:rPr>
+          <w:rFonts w:ascii="Calibri" w:hAnsi="Calibri" w:cs="Calibri"/>
+          <w:b/>
+          <w:sz w:val="32"/>
+          <w:szCs w:val="32"/>
+        </w:rPr>
+      </w:pPr>
+      <w:r>
+        <w:rPr>
+          <w:rFonts w:ascii="Calibri" w:hAnsi="Calibri" w:cs="Calibri"/>
+          <w:b/>
+          <w:sz w:val="32"/>
+          <w:szCs w:val="32"/>
+        </w:rPr>
+        <w:lastRenderedPageBreak/>
+        <w:t xml:space="preserve">2.3 </w:t>
+      </w:r>
+      <w:r>
+        <w:rPr>
+          <w:rFonts w:ascii="Calibri" w:hAnsi="Calibri" w:cs="Calibri"/>
+          <w:b/>
+          <w:sz w:val="32"/>
+          <w:szCs w:val="32"/>
+        </w:rPr>
+        <w:t>Αρχιτεκτονική Βάσης Δεδομένων</w:t>
+      </w:r>
+    </w:p>
+    <w:p>
+      <w:pPr>
+        <w:pStyle w:val="Standard"/>
+        <w:spacing w:after="480" w:line="276" w:lineRule="auto"/>
+        <w:jc w:val="both"/>
+        <w:rPr>
+          <w:rFonts w:ascii="Calibri" w:hAnsi="Calibri" w:cs="Calibri"/>
+          <w:bCs/>
+        </w:rPr>
+      </w:pPr>
+      <w:r>
+        <w:rPr>
+          <w:rFonts w:ascii="Calibri" w:hAnsi="Calibri" w:cs="Calibri"/>
+          <w:bCs/>
+        </w:rPr>
+        <w:t xml:space="preserve">Στο κεφάλαιο αυτό θα σχολιασθεί ο σχεδιασμός της βάσης δεδομένων, οι οντότητες που δημιουργούνται και πως αυτές συνδέονται μεταξύ τους. Οι βασικές οντότητες που δημιουργήθηκαν είναι </w:t>
+      </w:r>
+      <w:r>
+        <w:rPr>
+          <w:rFonts w:ascii="Calibri" w:hAnsi="Calibri" w:cs="Calibri"/>
+          <w:bCs/>
+          <w:lang w:val="en-US"/>
+        </w:rPr>
+        <w:t>Human</w:t>
+      </w:r>
+      <w:r>
+        <w:rPr>
+          <w:rFonts w:ascii="Calibri" w:hAnsi="Calibri" w:cs="Calibri"/>
+          <w:bCs/>
+        </w:rPr>
+        <w:t xml:space="preserve">, </w:t>
+      </w:r>
+      <w:r>
+        <w:rPr>
+          <w:rFonts w:ascii="Calibri" w:hAnsi="Calibri" w:cs="Calibri"/>
+          <w:bCs/>
+          <w:lang w:val="en-US"/>
+        </w:rPr>
+        <w:t>Contract</w:t>
+      </w:r>
+      <w:r>
+        <w:rPr>
+          <w:rFonts w:ascii="Calibri" w:hAnsi="Calibri" w:cs="Calibri"/>
+          <w:bCs/>
+        </w:rPr>
+        <w:t xml:space="preserve">, </w:t>
+      </w:r>
+      <w:r>
+        <w:rPr>
+          <w:rFonts w:ascii="Calibri" w:hAnsi="Calibri" w:cs="Calibri"/>
+          <w:bCs/>
+          <w:lang w:val="en-US"/>
+        </w:rPr>
+        <w:t>Project</w:t>
+      </w:r>
+      <w:r>
+        <w:rPr>
+          <w:rFonts w:ascii="Calibri" w:hAnsi="Calibri" w:cs="Calibri"/>
+          <w:bCs/>
+        </w:rPr>
+        <w:t xml:space="preserve">, </w:t>
+      </w:r>
+      <w:r>
+        <w:rPr>
+          <w:rFonts w:ascii="Calibri" w:hAnsi="Calibri" w:cs="Calibri"/>
+          <w:bCs/>
+          <w:lang w:val="en-US"/>
+        </w:rPr>
+        <w:t>User</w:t>
+      </w:r>
+      <w:r>
+        <w:rPr>
+          <w:rFonts w:ascii="Calibri" w:hAnsi="Calibri" w:cs="Calibri"/>
+          <w:bCs/>
+        </w:rPr>
+        <w:t xml:space="preserve">, </w:t>
+      </w:r>
+      <w:r>
+        <w:rPr>
+          <w:rFonts w:ascii="Calibri" w:hAnsi="Calibri" w:cs="Calibri"/>
+          <w:bCs/>
+          <w:lang w:val="en-US"/>
+        </w:rPr>
+        <w:t>Wp</w:t>
+      </w:r>
+      <w:r>
+        <w:rPr>
+          <w:rFonts w:ascii="Calibri" w:hAnsi="Calibri" w:cs="Calibri"/>
+          <w:bCs/>
+        </w:rPr>
+        <w:t xml:space="preserve">, </w:t>
+      </w:r>
+      <w:r>
+        <w:rPr>
+          <w:rFonts w:ascii="Calibri" w:hAnsi="Calibri" w:cs="Calibri"/>
+          <w:bCs/>
+          <w:lang w:val="en-US"/>
+        </w:rPr>
+        <w:t>Timesheet</w:t>
+      </w:r>
+      <w:r>
+        <w:rPr>
+          <w:rFonts w:ascii="Calibri" w:hAnsi="Calibri" w:cs="Calibri"/>
+          <w:bCs/>
+        </w:rPr>
+        <w:t xml:space="preserve">. Δημιουργήθηκαν επίσης διεπαφές για την επαναχρησιμοποίηση του κώδικα, </w:t>
+      </w:r>
+      <w:r>
+        <w:rPr>
+          <w:rFonts w:ascii="Calibri" w:hAnsi="Calibri" w:cs="Calibri"/>
+          <w:bCs/>
+          <w:lang w:val="en-US"/>
+        </w:rPr>
+        <w:t>Interval</w:t>
+      </w:r>
+      <w:r>
+        <w:rPr>
+          <w:rFonts w:ascii="Calibri" w:hAnsi="Calibri" w:cs="Calibri"/>
+          <w:bCs/>
+        </w:rPr>
+        <w:t xml:space="preserve">, </w:t>
+      </w:r>
+      <w:r>
+        <w:rPr>
+          <w:rFonts w:ascii="Calibri" w:hAnsi="Calibri" w:cs="Calibri"/>
+          <w:bCs/>
+          <w:lang w:val="en-US"/>
+        </w:rPr>
+        <w:t>Day</w:t>
+      </w:r>
+      <w:r>
+        <w:rPr>
+          <w:rFonts w:ascii="Calibri" w:hAnsi="Calibri" w:cs="Calibri"/>
+          <w:bCs/>
+        </w:rPr>
+        <w:t xml:space="preserve">, </w:t>
+      </w:r>
+      <w:r>
+        <w:rPr>
+          <w:rFonts w:ascii="Calibri" w:hAnsi="Calibri" w:cs="Calibri"/>
+          <w:bCs/>
+          <w:lang w:val="en-US"/>
+        </w:rPr>
+        <w:t>WorkPackage</w:t>
+      </w:r>
+      <w:r>
+        <w:rPr>
+          <w:rFonts w:ascii="Calibri" w:hAnsi="Calibri" w:cs="Calibri"/>
+          <w:bCs/>
+        </w:rPr>
+        <w:t>.</w:t>
+      </w:r>
+      <w:r>
+        <w:rPr>
+          <w:rFonts w:ascii="Calibri" w:hAnsi="Calibri" w:cs="Calibri"/>
+          <w:bCs/>
+        </w:rPr>
+        <w:t xml:space="preserve"> Τα βασικά χαρακτηριστικά του καθενός είναι τα εξής: Για τ</w:t>
+      </w:r>
+      <w:r>
+        <w:rPr>
+          <w:rFonts w:ascii="Calibri" w:hAnsi="Calibri" w:cs="Calibri"/>
+          <w:bCs/>
+        </w:rPr>
+        <w:t>ην οντότητα</w:t>
+      </w:r>
+      <w:r>
+        <w:rPr>
+          <w:rFonts w:ascii="Calibri" w:hAnsi="Calibri" w:cs="Calibri"/>
+          <w:bCs/>
+        </w:rPr>
+        <w:t xml:space="preserve"> </w:t>
+      </w:r>
+      <w:r>
+        <w:rPr>
+          <w:rFonts w:ascii="Calibri" w:hAnsi="Calibri" w:cs="Calibri"/>
+          <w:bCs/>
+          <w:lang w:val="en-US"/>
+        </w:rPr>
+        <w:t>Human</w:t>
+      </w:r>
+      <w:r>
+        <w:rPr>
+          <w:rFonts w:ascii="Calibri" w:hAnsi="Calibri" w:cs="Calibri"/>
+          <w:bCs/>
+        </w:rPr>
+        <w:t xml:space="preserve"> </w:t>
+      </w:r>
+      <w:r>
+        <w:rPr>
+          <w:rFonts w:ascii="Calibri" w:hAnsi="Calibri" w:cs="Calibri"/>
+          <w:bCs/>
+        </w:rPr>
+        <w:t xml:space="preserve">είναι το ονοματεπώνυμο των εργαζομένων και ο μοναδικός αριθμός που τους αντιστοιχεί. Στην </w:t>
+      </w:r>
+      <w:r>
+        <w:rPr>
+          <w:rFonts w:ascii="Calibri" w:hAnsi="Calibri" w:cs="Calibri"/>
+          <w:bCs/>
+          <w:lang w:val="en-US"/>
+        </w:rPr>
+        <w:t>Contract</w:t>
+      </w:r>
+      <w:r>
+        <w:rPr>
+          <w:rFonts w:ascii="Calibri" w:hAnsi="Calibri" w:cs="Calibri"/>
+          <w:bCs/>
+        </w:rPr>
+        <w:t xml:space="preserve"> εμπεριέχεται τα </w:t>
+      </w:r>
+      <w:r>
+        <w:rPr>
+          <w:rFonts w:ascii="Calibri" w:hAnsi="Calibri" w:cs="Calibri"/>
+          <w:bCs/>
+          <w:lang w:val="en-US"/>
+        </w:rPr>
+        <w:t>Project</w:t>
+      </w:r>
+      <w:r>
+        <w:rPr>
+          <w:rFonts w:ascii="Calibri" w:hAnsi="Calibri" w:cs="Calibri"/>
+          <w:bCs/>
+        </w:rPr>
+        <w:t xml:space="preserve">, </w:t>
+      </w:r>
+      <w:r>
+        <w:rPr>
+          <w:rFonts w:ascii="Calibri" w:hAnsi="Calibri" w:cs="Calibri"/>
+          <w:bCs/>
+          <w:lang w:val="en-US"/>
+        </w:rPr>
+        <w:t>Human</w:t>
+      </w:r>
+      <w:r>
+        <w:rPr>
+          <w:rFonts w:ascii="Calibri" w:hAnsi="Calibri" w:cs="Calibri"/>
+          <w:bCs/>
+        </w:rPr>
+        <w:t xml:space="preserve">, </w:t>
+      </w:r>
+      <w:r>
+        <w:rPr>
+          <w:rFonts w:ascii="Calibri" w:hAnsi="Calibri" w:cs="Calibri"/>
+          <w:bCs/>
+          <w:lang w:val="en-US"/>
+        </w:rPr>
+        <w:t>Wps</w:t>
+      </w:r>
+      <w:r>
+        <w:rPr>
+          <w:rFonts w:ascii="Calibri" w:hAnsi="Calibri" w:cs="Calibri"/>
+          <w:bCs/>
+        </w:rPr>
+        <w:t xml:space="preserve"> στα οποία απευθύνεται το συγκεκριμένο συμβόλαιο. Επίσης έχει το ολικό κόστος, ωρομίσθιο και την διάρκεια του συμβολαίου. Τα </w:t>
+      </w:r>
+      <w:r>
+        <w:rPr>
+          <w:rFonts w:ascii="Calibri" w:hAnsi="Calibri" w:cs="Calibri"/>
+          <w:bCs/>
+          <w:lang w:val="en-US"/>
+        </w:rPr>
+        <w:t>Projects</w:t>
+      </w:r>
+      <w:r>
+        <w:rPr>
+          <w:rFonts w:ascii="Calibri" w:hAnsi="Calibri" w:cs="Calibri"/>
+          <w:bCs/>
+        </w:rPr>
+        <w:t xml:space="preserve"> έχουν τον μοναδικό τους αναγνωριστικό, τίτλο, επεξήγηση, τα </w:t>
+      </w:r>
+      <w:r>
+        <w:rPr>
+          <w:rFonts w:ascii="Calibri" w:hAnsi="Calibri" w:cs="Calibri"/>
+          <w:bCs/>
+          <w:lang w:val="en-US"/>
+        </w:rPr>
+        <w:t>work</w:t>
+      </w:r>
+      <w:r>
+        <w:rPr>
+          <w:rFonts w:ascii="Calibri" w:hAnsi="Calibri" w:cs="Calibri"/>
+          <w:bCs/>
+        </w:rPr>
+        <w:t xml:space="preserve"> </w:t>
+      </w:r>
+      <w:r>
+        <w:rPr>
+          <w:rFonts w:ascii="Calibri" w:hAnsi="Calibri" w:cs="Calibri"/>
+          <w:bCs/>
+          <w:lang w:val="en-US"/>
+        </w:rPr>
+        <w:t>packages</w:t>
+      </w:r>
+      <w:r>
+        <w:rPr>
+          <w:rFonts w:ascii="Calibri" w:hAnsi="Calibri" w:cs="Calibri"/>
+          <w:bCs/>
+        </w:rPr>
+        <w:t xml:space="preserve"> </w:t>
+      </w:r>
+      <w:r>
+        <w:rPr>
+          <w:rFonts w:ascii="Calibri" w:hAnsi="Calibri" w:cs="Calibri"/>
+          <w:bCs/>
+        </w:rPr>
+        <w:t xml:space="preserve"> τα οποία περιέχει και την διάρκεια του. Κάθε </w:t>
+      </w:r>
+      <w:r>
+        <w:rPr>
+          <w:rFonts w:ascii="Calibri" w:hAnsi="Calibri" w:cs="Calibri"/>
+          <w:bCs/>
+          <w:lang w:val="en-US"/>
+        </w:rPr>
+        <w:t>User</w:t>
+      </w:r>
+      <w:r>
+        <w:rPr>
+          <w:rFonts w:ascii="Calibri" w:hAnsi="Calibri" w:cs="Calibri"/>
+          <w:bCs/>
+        </w:rPr>
+        <w:t xml:space="preserve"> έχει μια ηλεκτρονική διεύθυνση, ένα αναγνωστικό για την σύνδεση μέσω της </w:t>
+      </w:r>
+      <w:r>
+        <w:rPr>
+          <w:rFonts w:ascii="Calibri" w:hAnsi="Calibri" w:cs="Calibri"/>
+          <w:bCs/>
+          <w:lang w:val="en-US"/>
+        </w:rPr>
+        <w:t>firebase</w:t>
+      </w:r>
+      <w:r>
+        <w:rPr>
+          <w:rFonts w:ascii="Calibri" w:hAnsi="Calibri" w:cs="Calibri"/>
+          <w:bCs/>
+        </w:rPr>
+        <w:t xml:space="preserve"> υπηρεσίας, ρόλο, άλλους </w:t>
+      </w:r>
+      <w:r>
+        <w:rPr>
+          <w:rFonts w:ascii="Calibri" w:hAnsi="Calibri" w:cs="Calibri"/>
+          <w:bCs/>
+          <w:lang w:val="en-US"/>
+        </w:rPr>
+        <w:t>Users</w:t>
+      </w:r>
+      <w:r>
+        <w:rPr>
+          <w:rFonts w:ascii="Calibri" w:hAnsi="Calibri" w:cs="Calibri"/>
+          <w:bCs/>
+        </w:rPr>
+        <w:t xml:space="preserve"> με τους οποίους είναι </w:t>
+      </w:r>
+      <w:r>
+        <w:rPr>
+          <w:rFonts w:ascii="Calibri" w:hAnsi="Calibri" w:cs="Calibri"/>
+          <w:bCs/>
+          <w:lang w:val="en-US"/>
+        </w:rPr>
+        <w:t>linked</w:t>
+      </w:r>
+      <w:r>
+        <w:rPr>
+          <w:rFonts w:ascii="Calibri" w:hAnsi="Calibri" w:cs="Calibri"/>
+          <w:bCs/>
+        </w:rPr>
+        <w:t xml:space="preserve"> ο λογαριασμός για τον διαμερισμό όλων των στοιχείων, και τα </w:t>
+      </w:r>
+      <w:r>
+        <w:rPr>
+          <w:rFonts w:ascii="Calibri" w:hAnsi="Calibri" w:cs="Calibri"/>
+          <w:bCs/>
+          <w:lang w:val="en-US"/>
+        </w:rPr>
+        <w:t>Projects</w:t>
+      </w:r>
+      <w:r>
+        <w:rPr>
+          <w:rFonts w:ascii="Calibri" w:hAnsi="Calibri" w:cs="Calibri"/>
+          <w:bCs/>
+        </w:rPr>
+        <w:t xml:space="preserve">, </w:t>
+      </w:r>
+      <w:r>
+        <w:rPr>
+          <w:rFonts w:ascii="Calibri" w:hAnsi="Calibri" w:cs="Calibri"/>
+          <w:bCs/>
+          <w:lang w:val="en-US"/>
+        </w:rPr>
+        <w:t>Humans</w:t>
+      </w:r>
+      <w:r>
+        <w:rPr>
+          <w:rFonts w:ascii="Calibri" w:hAnsi="Calibri" w:cs="Calibri"/>
+          <w:bCs/>
+        </w:rPr>
+        <w:t xml:space="preserve">, </w:t>
+      </w:r>
+      <w:r>
+        <w:rPr>
+          <w:rFonts w:ascii="Calibri" w:hAnsi="Calibri" w:cs="Calibri"/>
+          <w:bCs/>
+          <w:lang w:val="en-US"/>
+        </w:rPr>
+        <w:t>Contracts</w:t>
+      </w:r>
+      <w:r>
+        <w:rPr>
+          <w:rFonts w:ascii="Calibri" w:hAnsi="Calibri" w:cs="Calibri"/>
+          <w:bCs/>
+        </w:rPr>
+        <w:t xml:space="preserve">, </w:t>
+      </w:r>
+      <w:r>
+        <w:rPr>
+          <w:rFonts w:ascii="Calibri" w:hAnsi="Calibri" w:cs="Calibri"/>
+          <w:bCs/>
+          <w:lang w:val="en-US"/>
+        </w:rPr>
+        <w:t>Timesheets</w:t>
+      </w:r>
+      <w:r>
+        <w:rPr>
+          <w:rFonts w:ascii="Calibri" w:hAnsi="Calibri" w:cs="Calibri"/>
+          <w:bCs/>
+        </w:rPr>
+        <w:t xml:space="preserve"> τα οποία έχει δημιουργήσει ο χρήστης ή κάποιος άλλος συνδεδεμένος χρήστης. </w:t>
+      </w:r>
+      <w:r>
+        <w:rPr>
+          <w:rFonts w:ascii="Calibri" w:hAnsi="Calibri" w:cs="Calibri"/>
+          <w:bCs/>
+        </w:rPr>
+        <w:t xml:space="preserve">Το κάθε </w:t>
+      </w:r>
+      <w:r>
+        <w:rPr>
+          <w:rFonts w:ascii="Calibri" w:hAnsi="Calibri" w:cs="Calibri"/>
+          <w:bCs/>
+          <w:lang w:val="en-US"/>
+        </w:rPr>
+        <w:t>Wp</w:t>
+      </w:r>
+      <w:r>
+        <w:rPr>
+          <w:rFonts w:ascii="Calibri" w:hAnsi="Calibri" w:cs="Calibri"/>
+          <w:bCs/>
+        </w:rPr>
+        <w:t xml:space="preserve"> έχει ένα τίτλο και έναν πίνακα από ημερομηνίες για το πότε είναι ενεργό. Τέλος η οντότητα </w:t>
+      </w:r>
+      <w:r>
+        <w:rPr>
+          <w:rFonts w:ascii="Calibri" w:hAnsi="Calibri" w:cs="Calibri"/>
+          <w:bCs/>
+          <w:lang w:val="en-US"/>
+        </w:rPr>
+        <w:t>Timesheet</w:t>
+      </w:r>
+      <w:r>
+        <w:rPr>
+          <w:rFonts w:ascii="Calibri" w:hAnsi="Calibri" w:cs="Calibri"/>
+          <w:bCs/>
+        </w:rPr>
+        <w:t xml:space="preserve"> </w:t>
+      </w:r>
+      <w:r>
+        <w:rPr>
+          <w:rFonts w:ascii="Calibri" w:hAnsi="Calibri" w:cs="Calibri"/>
+          <w:bCs/>
+        </w:rPr>
+        <w:t xml:space="preserve">εμπεριέχει την ημερομηνία δημιουργίας του φύλλου εργασίας, το συμβόλαιο το οποίο αφορά και οι ημέρες που έχει κάποιος δουλέψει. Οι διαπαφές έχουν τα εξής χαρακτηριστικά: η </w:t>
+      </w:r>
+      <w:r>
+        <w:rPr>
+          <w:rFonts w:ascii="Calibri" w:hAnsi="Calibri" w:cs="Calibri"/>
+          <w:bCs/>
+          <w:lang w:val="en-US"/>
+        </w:rPr>
+        <w:t>Interval</w:t>
+      </w:r>
+      <w:r>
+        <w:rPr>
+          <w:rFonts w:ascii="Calibri" w:hAnsi="Calibri" w:cs="Calibri"/>
+          <w:bCs/>
+        </w:rPr>
+        <w:t xml:space="preserve"> έχει την ημερομηνία έναρξης και την διάρκεια, η </w:t>
+      </w:r>
+      <w:r>
+        <w:rPr>
+          <w:rFonts w:ascii="Calibri" w:hAnsi="Calibri" w:cs="Calibri"/>
+          <w:bCs/>
+          <w:lang w:val="en-US"/>
+        </w:rPr>
+        <w:t>Day</w:t>
+      </w:r>
+      <w:r>
+        <w:rPr>
+          <w:rFonts w:ascii="Calibri" w:hAnsi="Calibri" w:cs="Calibri"/>
+          <w:bCs/>
+        </w:rPr>
+        <w:t xml:space="preserve"> την ημερομηνία και τα </w:t>
+      </w:r>
+      <w:r>
+        <w:rPr>
+          <w:rFonts w:ascii="Calibri" w:hAnsi="Calibri" w:cs="Calibri"/>
+          <w:bCs/>
+          <w:lang w:val="en-US"/>
+        </w:rPr>
+        <w:t>WorkPackages</w:t>
+      </w:r>
+      <w:r>
+        <w:rPr>
+          <w:rFonts w:ascii="Calibri" w:hAnsi="Calibri" w:cs="Calibri"/>
+          <w:bCs/>
+        </w:rPr>
+        <w:t xml:space="preserve"> που αφορούν εκείνη την ημέρα και </w:t>
+      </w:r>
+      <w:r>
+        <w:rPr>
+          <w:rFonts w:ascii="Calibri" w:hAnsi="Calibri" w:cs="Calibri"/>
+          <w:bCs/>
+          <w:lang w:val="en-US"/>
+        </w:rPr>
+        <w:t>WorkPackage</w:t>
+      </w:r>
+      <w:r>
+        <w:rPr>
+          <w:rFonts w:ascii="Calibri" w:hAnsi="Calibri" w:cs="Calibri"/>
+          <w:bCs/>
+        </w:rPr>
+        <w:t xml:space="preserve"> είναι το </w:t>
+      </w:r>
+      <w:r>
+        <w:rPr>
+          <w:rFonts w:ascii="Calibri" w:hAnsi="Calibri" w:cs="Calibri"/>
+          <w:bCs/>
+          <w:lang w:val="en-US"/>
+        </w:rPr>
+        <w:t>wp</w:t>
+      </w:r>
+      <w:r>
+        <w:rPr>
+          <w:rFonts w:ascii="Calibri" w:hAnsi="Calibri" w:cs="Calibri"/>
+          <w:bCs/>
+        </w:rPr>
+        <w:t xml:space="preserve"> το οποίο αφορά μαζί με τις ώρες εργασίας.</w:t>
+      </w:r>
+      <w:r>
+        <w:rPr>
+          <w:rFonts w:ascii="Calibri" w:hAnsi="Calibri" w:cs="Calibri"/>
+          <w:bCs/>
+        </w:rPr>
+        <w:t xml:space="preserve"> Παρακάτω παρουσιάζεται ένα διάγραμμα με αναλυτικές πληροφορίες για τις οντότητες.</w:t>
+      </w:r>
+    </w:p>
+    <w:p>
+      <w:pPr>
+        <w:pStyle w:val="Standard"/>
+        <w:spacing w:after="480" w:line="276" w:lineRule="auto"/>
+        <w:jc w:val="both"/>
+        <w:rPr>
+          <w:rFonts w:ascii="Calibri" w:hAnsi="Calibri" w:cs="Calibri"/>
+          <w:bCs/>
+        </w:rPr>
+      </w:pPr>
+      <w:r>
+        <w:rPr>
+          <w:rFonts w:ascii="Calibri" w:hAnsi="Calibri" w:cs="Calibri"/>
+          <w:bCs/>
+          <w:noProof/>
+        </w:rPr>
+        <w:lastRenderedPageBreak/>
+        <w:drawing>
+          <wp:inline distT="0" distB="0" distL="0" distR="0" wp14:anchorId="00A614E0" wp14:editId="6B5CBE61">
+            <wp:extent cx="5939790" cy="8218805"/>
+            <wp:effectExtent l="0" t="0" r="3810" b="0"/>
+            <wp:docPr id="1613369133" name="Picture 2" descr="A diagram of a computer&#10;&#10;Description automatically generated"/>
+            <wp:cNvGraphicFramePr>
+              <a:graphicFrameLocks xmlns:a="http://schemas.openxmlformats.org/drawingml/2006/main" noChangeAspect="1"/>
+            </wp:cNvGraphicFramePr>
+            <a:graphic xmlns:a="http://schemas.openxmlformats.org/drawingml/2006/main">
+              <a:graphicData uri="http://schemas.openxmlformats.org/drawingml/2006/picture">
+                <pic:pic xmlns:pic="http://schemas.openxmlformats.org/drawingml/2006/picture">
+                  <pic:nvPicPr>
+                    <pic:cNvPr id="1613369133" name="Picture 2" descr="A diagram of a computer&#10;&#10;Description automatically generated"/>
+                    <pic:cNvPicPr/>
+                  </pic:nvPicPr>
+                  <pic:blipFill>
+                    <a:blip r:embed="rId12">
+                      <a:extLst>
+                        <a:ext uri="{28A0092B-C50C-407E-A947-70E740481C1C}">
+                          <a14:useLocalDpi xmlns:a14="http://schemas.microsoft.com/office/drawing/2010/main" val="0"/>
+                        </a:ext>
+                      </a:extLst>
+                    </a:blip>
+                    <a:stretch>
+                      <a:fillRect/>
+                    </a:stretch>
+                  </pic:blipFill>
+                  <pic:spPr>
+                    <a:xfrm>
+                      <a:off x="0" y="0"/>
+                      <a:ext cx="5939790" cy="8218805"/>
+                    </a:xfrm>
+                    <a:prstGeom prst="rect">
+                      <a:avLst/>
+                    </a:prstGeom>
+                  </pic:spPr>
+                </pic:pic>
+              </a:graphicData>
+            </a:graphic>
+          </wp:inline>
+        </w:drawing>
+      </w:r>
+    </w:p>
+    <w:p>
+      <w:pPr>
+        <w:pStyle w:val="Standard"/>
+        <w:tabs>
+          <w:tab w:val="left" w:pos="960"/>
+        </w:tabs>
+        <w:rPr>
+          <w:rFonts w:ascii="Calibri" w:hAnsi="Calibri" w:cs="Calibri"/>
+          <w:bCs/>
+        </w:rPr>
+      </w:pPr>
+      <w:r>
+        <w:rPr>
+          <w:rFonts w:ascii="Calibri" w:hAnsi="Calibri" w:cs="Calibri"/>
+          <w:bCs/>
+        </w:rPr>
+        <w:t>(Σχήμα 4)</w:t>
+      </w:r>
+    </w:p>
+    <w:p>
+      <w:pPr>
+        <w:pStyle w:val="Standard"/>
+        <w:jc w:val="center"/>
+        <w:rPr>
+          <w:rFonts w:ascii="Calibri" w:hAnsi="Calibri" w:cs="Calibri"/>
+          <w:b/>
+          <w:sz w:val="32"/>
+          <w:szCs w:val="32"/>
+        </w:rPr>
+      </w:pPr>
+    </w:p>
+    <w:p>
+      <w:pPr>
+        <w:pStyle w:val="Standard"/>
+        <w:spacing w:after="480" w:line="360" w:lineRule="auto"/>
+        <w:jc w:val="both"/>
+        <w:rPr>
+          <w:rFonts w:ascii="Calibri" w:hAnsi="Calibri" w:cs="Calibri"/>
+          <w:b/>
+          <w:sz w:val="32"/>
+          <w:szCs w:val="32"/>
+        </w:rPr>
+      </w:pPr>
+      <w:r>
+        <w:rPr>
+          <w:rFonts w:ascii="Calibri" w:hAnsi="Calibri" w:cs="Calibri"/>
+          <w:b/>
+          <w:sz w:val="32"/>
+          <w:szCs w:val="32"/>
+        </w:rPr>
+        <w:lastRenderedPageBreak/>
+        <w:t>2.</w:t>
+      </w:r>
+      <w:r>
+        <w:rPr>
+          <w:rFonts w:ascii="Calibri" w:hAnsi="Calibri" w:cs="Calibri"/>
+          <w:b/>
+          <w:sz w:val="32"/>
+          <w:szCs w:val="32"/>
+        </w:rPr>
+        <w:t>4</w:t>
+      </w:r>
+      <w:r>
+        <w:rPr>
+          <w:rFonts w:ascii="Calibri" w:hAnsi="Calibri" w:cs="Calibri"/>
+          <w:b/>
+          <w:sz w:val="32"/>
+          <w:szCs w:val="32"/>
+        </w:rPr>
+        <w:t xml:space="preserve"> </w:t>
+      </w:r>
+      <w:r>
+        <w:rPr>
+          <w:rFonts w:ascii="Calibri" w:hAnsi="Calibri" w:cs="Calibri"/>
+          <w:b/>
+          <w:sz w:val="32"/>
+          <w:szCs w:val="32"/>
+        </w:rPr>
+        <w:t xml:space="preserve">Αρχιτεκτονική </w:t>
+      </w:r>
+      <w:r>
+        <w:rPr>
+          <w:rFonts w:ascii="Calibri" w:hAnsi="Calibri" w:cs="Calibri"/>
+          <w:b/>
+          <w:sz w:val="32"/>
+          <w:szCs w:val="32"/>
+        </w:rPr>
+        <w:t>Ασφαλείας</w:t>
+      </w:r>
+    </w:p>
+    <w:p>
+      <w:pPr>
+        <w:pStyle w:val="Standard"/>
+        <w:spacing w:after="480" w:line="360" w:lineRule="auto"/>
+        <w:jc w:val="both"/>
+        <w:rPr>
+          <w:rFonts w:ascii="Calibri" w:hAnsi="Calibri" w:cs="Calibri"/>
+          <w:bCs/>
+        </w:rPr>
+      </w:pPr>
+      <w:r>
+        <w:rPr>
+          <w:rFonts w:ascii="Calibri" w:hAnsi="Calibri" w:cs="Calibri"/>
+          <w:bCs/>
+        </w:rPr>
+        <w:t>Η αρχιτεκτονική ασφαλείας σχεδιάζει, εφαρμόζει και διαχειρίζεται τους μηχανισμούς ασφαλείας μίας εφαρμογής. Εμπεριέχει τα εργαλεία και τις μεθοδολογίες που είναι απαραίτητες για την προστασία του συστήματος από πιθανούς κινδύνους, διασφαλίζοντας την ακεραιότητα και διαθεσιμότητα των δεδομένων.</w:t>
+      </w:r>
+      <w:r>
+        <w:rPr>
+          <w:rFonts w:ascii="Calibri" w:hAnsi="Calibri" w:cs="Calibri"/>
+          <w:bCs/>
+        </w:rPr>
+        <w:t xml:space="preserve"> </w:t>
+      </w:r>
+      <w:r>
+        <w:rPr>
+          <w:rFonts w:ascii="Calibri" w:hAnsi="Calibri" w:cs="Calibri"/>
+          <w:bCs/>
+        </w:rPr>
+        <w:t>Ο κύριος σκοπός της συγκεκριμένης αρχιτεκτονικής είναι να προταθεί ένα σύστημα τ οποίο μπορεί να ανταπεξέλθει από εξωτερικές επιθέσεις αλλά και από εσωτερικές.</w:t>
+      </w:r>
+      <w:r>
+        <w:rPr>
+          <w:rFonts w:ascii="Calibri" w:hAnsi="Calibri" w:cs="Calibri"/>
+          <w:bCs/>
+        </w:rPr>
+        <w:t xml:space="preserve"> </w:t>
+      </w:r>
+      <w:r>
+        <w:rPr>
+          <w:rFonts w:ascii="Calibri" w:hAnsi="Calibri" w:cs="Calibri"/>
+          <w:bCs/>
+        </w:rPr>
+        <w:t>Για την διασφάλισή των παραπάνω</w:t>
+      </w:r>
+      <w:r>
+        <w:rPr>
+          <w:rFonts w:ascii="Calibri" w:hAnsi="Calibri" w:cs="Calibri"/>
+          <w:bCs/>
+        </w:rPr>
+        <w:t xml:space="preserve"> </w:t>
+      </w:r>
+      <w:r>
+        <w:rPr>
+          <w:rFonts w:ascii="Calibri" w:hAnsi="Calibri" w:cs="Calibri"/>
+          <w:bCs/>
+        </w:rPr>
+        <w:t xml:space="preserve">έχει δημιουργηθεί μια σειρά βημάτων για την </w:t>
+      </w:r>
+      <w:r>
+        <w:rPr>
+          <w:rFonts w:ascii="Calibri" w:hAnsi="Calibri" w:cs="Calibri"/>
+          <w:bCs/>
+        </w:rPr>
+        <w:t xml:space="preserve">εξουσιοδότηση των χρηστών. Ο χρήστης ξεκίνα την διαδικασία σύνδεσης μέσω </w:t>
+      </w:r>
+      <w:r>
+        <w:rPr>
+          <w:rFonts w:ascii="Calibri" w:hAnsi="Calibri" w:cs="Calibri"/>
+          <w:bCs/>
+          <w:lang w:val="en-US"/>
+        </w:rPr>
+        <w:t>Google</w:t>
+      </w:r>
+      <w:r>
+        <w:rPr>
+          <w:rFonts w:ascii="Calibri" w:hAnsi="Calibri" w:cs="Calibri"/>
+          <w:bCs/>
+        </w:rPr>
+        <w:t xml:space="preserve">, όπου ο χρήστης ακολουθεί τα βήματα για </w:t>
+      </w:r>
+      <w:r>
+        <w:rPr>
+          <w:rFonts w:ascii="Calibri" w:hAnsi="Calibri" w:cs="Calibri"/>
+          <w:bCs/>
+        </w:rPr>
+        <w:t>πιστοποίηση</w:t>
+      </w:r>
+      <w:r>
+        <w:rPr>
+          <w:rFonts w:ascii="Calibri" w:hAnsi="Calibri" w:cs="Calibri"/>
+          <w:bCs/>
+        </w:rPr>
+        <w:t xml:space="preserve">. Η </w:t>
+      </w:r>
+      <w:r>
+        <w:rPr>
+          <w:rFonts w:ascii="Calibri" w:hAnsi="Calibri" w:cs="Calibri"/>
+          <w:bCs/>
+          <w:lang w:val="en-US"/>
+        </w:rPr>
+        <w:t>Google</w:t>
+      </w:r>
+      <w:r>
+        <w:rPr>
+          <w:rFonts w:ascii="Calibri" w:hAnsi="Calibri" w:cs="Calibri"/>
+          <w:bCs/>
+        </w:rPr>
+        <w:t xml:space="preserve"> επιστρέφει στην εφαρμογή ένα μοναδικό σύμβολο το οποίο στέλνεται στην </w:t>
+      </w:r>
+      <w:r>
+        <w:rPr>
+          <w:rFonts w:ascii="Calibri" w:hAnsi="Calibri" w:cs="Calibri"/>
+          <w:bCs/>
+          <w:lang w:val="en-US"/>
+        </w:rPr>
+        <w:t>Firebase</w:t>
+      </w:r>
+      <w:r>
+        <w:rPr>
+          <w:rFonts w:ascii="Calibri" w:hAnsi="Calibri" w:cs="Calibri"/>
+          <w:bCs/>
+        </w:rPr>
+        <w:t xml:space="preserve"> </w:t>
+      </w:r>
+      <w:r>
+        <w:rPr>
+          <w:rFonts w:ascii="Calibri" w:hAnsi="Calibri" w:cs="Calibri"/>
+          <w:bCs/>
+        </w:rPr>
+        <w:t xml:space="preserve">για να γίνει ταυτοποίηση και να παρθούν οι πληροφορίες του χρήστη. Αν αυτό το σύμβουλο είναι </w:t>
+      </w:r>
+      <w:r>
+        <w:rPr>
+          <w:rFonts w:ascii="Calibri" w:hAnsi="Calibri" w:cs="Calibri"/>
+          <w:bCs/>
+        </w:rPr>
+        <w:t xml:space="preserve">έγκυρο τότε από τις πληροφορίες, ελέγχεται ο ρόλος του χρήστη για την εμφανίσει του σωστού μενού. Να σημειωθεί ότι το μοναδικό σύμβουλο είναι για μία συγκεκριμένη περίοδο για κάθε σύνδεση για να μεγιστοποιηθεί η ασφάλεια. Επίσης ο χρήστης πρέπει να βρίσκεται αποθηκευμένος και στην βάση της εφαρμογής, οπότε ακόμη και αν κάποιος καταφέρει να εισέλθει στην </w:t>
+      </w:r>
+      <w:r>
+        <w:rPr>
+          <w:rFonts w:ascii="Calibri" w:hAnsi="Calibri" w:cs="Calibri"/>
+          <w:bCs/>
+          <w:lang w:val="en-US"/>
+        </w:rPr>
+        <w:t>Firebase</w:t>
+      </w:r>
+      <w:r>
+        <w:rPr>
+          <w:rFonts w:ascii="Calibri" w:hAnsi="Calibri" w:cs="Calibri"/>
+          <w:bCs/>
+        </w:rPr>
+        <w:t xml:space="preserve"> ένα λογαριασμό ο οποίος δεν έχει εξουσιοδοτηθεί δεν θα μπορέσει να επικοινωνήσει με </w:t>
+      </w:r>
+      <w:r>
+        <w:rPr>
+          <w:rFonts w:ascii="Calibri" w:hAnsi="Calibri" w:cs="Calibri"/>
+          <w:bCs/>
+          <w:lang w:val="en-US"/>
+        </w:rPr>
+        <w:t>backend</w:t>
+      </w:r>
+      <w:r>
+        <w:rPr>
+          <w:rFonts w:ascii="Calibri" w:hAnsi="Calibri" w:cs="Calibri"/>
+          <w:bCs/>
+        </w:rPr>
+        <w:t xml:space="preserve"> σύστημα. Παρακάτω παρατίθεται ένα διάγραμμα που επεξηγεί το παραπάνω σύστημα.</w:t>
+      </w:r>
+    </w:p>
+    <w:p>
+      <w:pPr>
+        <w:pStyle w:val="Standard"/>
+        <w:jc w:val="center"/>
+        <w:rPr>
+          <w:rFonts w:ascii="Calibri" w:hAnsi="Calibri" w:cs="Calibri"/>
+          <w:b/>
+          <w:sz w:val="32"/>
+          <w:szCs w:val="32"/>
+        </w:rPr>
+      </w:pPr>
+      <w:r>
+        <w:rPr>
+          <w:rFonts w:ascii="Calibri" w:hAnsi="Calibri" w:cs="Calibri"/>
+          <w:b/>
+          <w:noProof/>
+          <w:sz w:val="32"/>
+          <w:szCs w:val="32"/>
+        </w:rPr>
+        <w:lastRenderedPageBreak/>
+        <w:drawing>
+          <wp:inline distT="0" distB="0" distL="0" distR="0" wp14:anchorId="59A70BDD" wp14:editId="511D19AF">
+            <wp:extent cx="1797050" cy="9251950"/>
+            <wp:effectExtent l="0" t="0" r="0" b="6350"/>
+            <wp:docPr id="2081095291" name="Picture 1" descr="A screenshot of a cell phone&#10;&#10;Description automatically generated"/>
+            <wp:cNvGraphicFramePr>
+              <a:graphicFrameLocks xmlns:a="http://schemas.openxmlformats.org/drawingml/2006/main" noChangeAspect="1"/>
+            </wp:cNvGraphicFramePr>
+            <a:graphic xmlns:a="http://schemas.openxmlformats.org/drawingml/2006/main">
+              <a:graphicData uri="http://schemas.openxmlformats.org/drawingml/2006/picture">
+                <pic:pic xmlns:pic="http://schemas.openxmlformats.org/drawingml/2006/picture">
+                  <pic:nvPicPr>
+                    <pic:cNvPr id="2081095291" name="Picture 1" descr="A screenshot of a cell phone&#10;&#10;Description automatically generated"/>
+                    <pic:cNvPicPr/>
+                  </pic:nvPicPr>
+                  <pic:blipFill>
+                    <a:blip r:embed="rId13" cstate="print">
+                      <a:extLst>
+                        <a:ext uri="{28A0092B-C50C-407E-A947-70E740481C1C}">
+                          <a14:useLocalDpi xmlns:a14="http://schemas.microsoft.com/office/drawing/2010/main" val="0"/>
+                        </a:ext>
+                      </a:extLst>
+                    </a:blip>
+                    <a:stretch>
+                      <a:fillRect/>
+                    </a:stretch>
+                  </pic:blipFill>
+                  <pic:spPr>
+                    <a:xfrm>
+                      <a:off x="0" y="0"/>
+                      <a:ext cx="1797050" cy="9251950"/>
+                    </a:xfrm>
+                    <a:prstGeom prst="rect">
+                      <a:avLst/>
+                    </a:prstGeom>
+                  </pic:spPr>
+                </pic:pic>
+              </a:graphicData>
+            </a:graphic>
+          </wp:inline>
+        </w:drawing>
+      </w:r>
+    </w:p>
+    <w:p>
+      <w:pPr>
+        <w:pStyle w:val="Standard"/>
+        <w:jc w:val="center"/>
+        <w:rPr>
+          <w:rFonts w:ascii="Calibri" w:hAnsi="Calibri" w:cs="Calibri"/>
+          <w:b/>
+          <w:sz w:val="32"/>
+          <w:szCs w:val="32"/>
+        </w:rPr>
+      </w:pPr>
+      <w:r>
+        <w:rPr>
+          <w:rFonts w:ascii="Calibri" w:hAnsi="Calibri" w:cs="Calibri"/>
+          <w:b/>
+          <w:sz w:val="32"/>
+          <w:szCs w:val="32"/>
+        </w:rPr>
+        <w:lastRenderedPageBreak/>
         <w:t>ΒΙΒΛΙΟΓΡΑΦΙΑ</w:t>
       </w:r>
     </w:p>
@@ -12857,7 +14617,7 @@
           <w:b/>
           <w:sz w:val="20"/>
           <w:szCs w:val="20"/>
-          <w:lang w:val="en-US"/>
+          <w:lang w:val="el-GR"/>
         </w:rPr>
       </w:pPr>
     </w:p>
@@ -12974,7 +14734,7 @@
               </w:rPr>
               <w:br/>
             </w:r>
-            <w:hyperlink r:id="rId9" w:history="1">
+            <w:hyperlink r:id="rId14" w:history="1">
               <w:r>
                 <w:rPr>
                   <w:rStyle w:val="Hyperlink"/>
@@ -13028,7 +14788,6 @@
                 <w:b/>
                 <w:lang w:val="en-US"/>
               </w:rPr>
-              <w:lastRenderedPageBreak/>
               <w:t>2</w:t>
             </w:r>
           </w:p>
@@ -13081,7 +14840,7 @@
                 <w:lang w:val="en-US"/>
               </w:rPr>
             </w:pPr>
-            <w:hyperlink r:id="rId10" w:history="1">
+            <w:hyperlink r:id="rId15" w:history="1">
               <w:r>
                 <w:rPr>
                   <w:rStyle w:val="Hyperlink"/>
@@ -13187,7 +14946,7 @@
                 <w:lang w:val="en-US"/>
               </w:rPr>
             </w:pPr>
-            <w:hyperlink r:id="rId11" w:history="1">
+            <w:hyperlink r:id="rId16" w:history="1">
               <w:r>
                 <w:rPr>
                   <w:rStyle w:val="Hyperlink"/>
@@ -13293,7 +15052,7 @@
                 <w:lang w:val="en-US"/>
               </w:rPr>
             </w:pPr>
-            <w:hyperlink r:id="rId12" w:history="1">
+            <w:hyperlink r:id="rId17" w:history="1">
               <w:r>
                 <w:rPr>
                   <w:rStyle w:val="Hyperlink"/>
@@ -13408,7 +15167,7 @@
                 <w:lang w:val="en-US"/>
               </w:rPr>
             </w:pPr>
-            <w:hyperlink r:id="rId13" w:history="1">
+            <w:hyperlink r:id="rId18" w:history="1">
               <w:r>
                 <w:rPr>
                   <w:rStyle w:val="Hyperlink"/>
@@ -14039,7 +15798,7 @@
                 <w:lang w:val="en-US"/>
               </w:rPr>
             </w:pPr>
-            <w:hyperlink r:id="rId14" w:history="1">
+            <w:hyperlink r:id="rId19" w:history="1">
               <w:r>
                 <w:rPr>
                   <w:rStyle w:val="Hyperlink"/>
@@ -14145,7 +15904,7 @@
                 <w:lang w:val="en-US"/>
               </w:rPr>
             </w:pPr>
-            <w:hyperlink r:id="rId15" w:history="1">
+            <w:hyperlink r:id="rId20" w:history="1">
               <w:r>
                 <w:rPr>
                   <w:rStyle w:val="Hyperlink"/>
@@ -14251,7 +16010,7 @@
                 <w:lang w:val="en-US"/>
               </w:rPr>
             </w:pPr>
-            <w:hyperlink r:id="rId16" w:history="1">
+            <w:hyperlink r:id="rId21" w:history="1">
               <w:r>
                 <w:rPr>
                   <w:rStyle w:val="Hyperlink"/>
@@ -14355,7 +16114,7 @@
                 <w:bCs/>
               </w:rPr>
             </w:pPr>
-            <w:hyperlink r:id="rId17" w:history="1">
+            <w:hyperlink r:id="rId22" w:history="1">
               <w:r>
                 <w:rPr>
                   <w:rStyle w:val="Hyperlink"/>
@@ -14531,7 +16290,7 @@
                 <w:lang w:val="en-US"/>
               </w:rPr>
             </w:pPr>
-            <w:hyperlink r:id="rId18" w:history="1">
+            <w:hyperlink r:id="rId23" w:history="1">
               <w:r>
                 <w:rPr>
                   <w:rStyle w:val="Hyperlink"/>
@@ -14734,7 +16493,7 @@
                 <w:lang w:val="en-US"/>
               </w:rPr>
             </w:pPr>
-            <w:hyperlink r:id="rId19" w:history="1">
+            <w:hyperlink r:id="rId24" w:history="1">
               <w:r>
                 <w:rPr>
                   <w:rStyle w:val="Hyperlink"/>
@@ -14852,7 +16611,7 @@
                 <w:lang w:val="en-US"/>
               </w:rPr>
             </w:pPr>
-            <w:hyperlink r:id="rId20" w:history="1">
+            <w:hyperlink r:id="rId25" w:history="1">
               <w:r>
                 <w:rPr>
                   <w:rStyle w:val="Hyperlink"/>
@@ -14960,7 +16719,7 @@
                 <w:lang w:val="en-US"/>
               </w:rPr>
             </w:pPr>
-            <w:hyperlink r:id="rId21" w:history="1">
+            <w:hyperlink r:id="rId26" w:history="1">
               <w:r>
                 <w:rPr>
                   <w:rStyle w:val="Hyperlink"/>
@@ -15068,7 +16827,7 @@
                 <w:lang w:val="en-US"/>
               </w:rPr>
             </w:pPr>
-            <w:hyperlink r:id="rId22" w:history="1">
+            <w:hyperlink r:id="rId27" w:history="1">
               <w:r>
                 <w:rPr>
                   <w:rStyle w:val="Hyperlink"/>
@@ -15176,7 +16935,7 @@
                 <w:lang w:val="en-US"/>
               </w:rPr>
             </w:pPr>
-            <w:hyperlink r:id="rId23" w:history="1">
+            <w:hyperlink r:id="rId28" w:history="1">
               <w:r>
                 <w:rPr>
                   <w:rStyle w:val="Hyperlink"/>
@@ -15230,7 +16989,6 @@
                 <w:b/>
                 <w:lang w:val="en-US"/>
               </w:rPr>
-              <w:lastRenderedPageBreak/>
               <w:t>22</w:t>
             </w:r>
           </w:p>
@@ -15285,7 +17043,7 @@
                 <w:lang w:val="en-US"/>
               </w:rPr>
             </w:pPr>
-            <w:hyperlink r:id="rId24" w:history="1">
+            <w:hyperlink r:id="rId29" w:history="1">
               <w:r>
                 <w:rPr>
                   <w:rStyle w:val="Hyperlink"/>
@@ -15393,7 +17151,7 @@
                 <w:lang w:val="en-US"/>
               </w:rPr>
             </w:pPr>
-            <w:hyperlink r:id="rId25" w:history="1">
+            <w:hyperlink r:id="rId30" w:history="1">
               <w:r>
                 <w:rPr>
                   <w:rStyle w:val="Hyperlink"/>
@@ -15501,7 +17259,7 @@
                 <w:lang w:val="en-US"/>
               </w:rPr>
             </w:pPr>
-            <w:hyperlink r:id="rId26" w:history="1">
+            <w:hyperlink r:id="rId31" w:history="1">
               <w:r>
                 <w:rPr>
                   <w:rStyle w:val="Hyperlink"/>
@@ -16177,7 +17935,7 @@
                 <w:lang w:val="en-US"/>
               </w:rPr>
             </w:pPr>
-            <w:hyperlink r:id="rId27" w:history="1">
+            <w:hyperlink r:id="rId32" w:history="1">
               <w:r>
                 <w:rPr>
                   <w:rStyle w:val="Hyperlink"/>
@@ -16283,7 +18041,7 @@
                 <w:lang w:val="en-US"/>
               </w:rPr>
             </w:pPr>
-            <w:hyperlink r:id="rId28" w:history="1">
+            <w:hyperlink r:id="rId33" w:history="1">
               <w:r>
                 <w:rPr>
                   <w:rStyle w:val="Hyperlink"/>
@@ -16401,7 +18159,7 @@
                 <w:lang w:val="en-US"/>
               </w:rPr>
             </w:pPr>
-            <w:hyperlink r:id="rId29" w:history="1">
+            <w:hyperlink r:id="rId34" w:history="1">
               <w:r>
                 <w:rPr>
                   <w:rStyle w:val="Hyperlink"/>
@@ -16507,7 +18265,7 @@
                 <w:lang w:val="en-US"/>
               </w:rPr>
             </w:pPr>
-            <w:hyperlink r:id="rId30" w:anchor="application" w:history="1">
+            <w:hyperlink r:id="rId35" w:anchor="application" w:history="1">
               <w:r>
                 <w:rPr>
                   <w:rStyle w:val="Hyperlink"/>
@@ -16623,7 +18381,7 @@
                 <w:lang w:val="en-US"/>
               </w:rPr>
             </w:pPr>
-            <w:hyperlink r:id="rId31" w:history="1">
+            <w:hyperlink r:id="rId36" w:history="1">
               <w:r>
                 <w:rPr>
                   <w:rStyle w:val="Hyperlink"/>
@@ -16850,7 +18608,7 @@
                 <w:lang w:val="en-US"/>
               </w:rPr>
             </w:pPr>
-            <w:hyperlink r:id="rId32" w:history="1">
+            <w:hyperlink r:id="rId37" w:history="1">
               <w:r>
                 <w:rPr>
                   <w:rStyle w:val="Hyperlink"/>
@@ -16957,7 +18715,7 @@
                 <w:lang w:val="en-US"/>
               </w:rPr>
             </w:pPr>
-            <w:hyperlink r:id="rId33" w:history="1">
+            <w:hyperlink r:id="rId38" w:history="1">
               <w:r>
                 <w:rPr>
                   <w:rStyle w:val="Hyperlink"/>
@@ -17064,7 +18822,7 @@
                 <w:lang w:val="en-US"/>
               </w:rPr>
             </w:pPr>
-            <w:hyperlink r:id="rId34" w:history="1">
+            <w:hyperlink r:id="rId39" w:history="1">
               <w:r>
                 <w:rPr>
                   <w:rStyle w:val="Hyperlink"/>
@@ -17171,7 +18929,7 @@
                 <w:lang w:val="en-US"/>
               </w:rPr>
             </w:pPr>
-            <w:hyperlink r:id="rId35" w:history="1">
+            <w:hyperlink r:id="rId40" w:history="1">
               <w:r>
                 <w:rPr>
                   <w:rStyle w:val="Hyperlink"/>
@@ -17278,7 +19036,7 @@
                 <w:lang w:val="en-US"/>
               </w:rPr>
             </w:pPr>
-            <w:hyperlink r:id="rId36" w:history="1">
+            <w:hyperlink r:id="rId41" w:history="1">
               <w:r>
                 <w:rPr>
                   <w:rStyle w:val="Hyperlink"/>
@@ -17331,6 +19089,7 @@
                 <w:b/>
                 <w:lang w:val="en-US"/>
               </w:rPr>
+              <w:lastRenderedPageBreak/>
               <w:t>42</w:t>
             </w:r>
           </w:p>
@@ -17385,7 +19144,7 @@
                 <w:lang w:val="en-US"/>
               </w:rPr>
             </w:pPr>
-            <w:hyperlink r:id="rId37" w:history="1">
+            <w:hyperlink r:id="rId42" w:history="1">
               <w:r>
                 <w:rPr>
                   <w:rStyle w:val="Hyperlink"/>
@@ -17492,7 +19251,7 @@
                 <w:lang w:val="en-US"/>
               </w:rPr>
             </w:pPr>
-            <w:hyperlink r:id="rId38" w:history="1">
+            <w:hyperlink r:id="rId43" w:history="1">
               <w:r>
                 <w:rPr>
                   <w:rStyle w:val="Hyperlink"/>
@@ -17599,7 +19358,7 @@
                 <w:lang w:val="en-US"/>
               </w:rPr>
             </w:pPr>
-            <w:hyperlink r:id="rId39" w:history="1">
+            <w:hyperlink r:id="rId44" w:history="1">
               <w:r>
                 <w:rPr>
                   <w:rStyle w:val="Hyperlink"/>
@@ -17652,7 +19411,6 @@
                 <w:b/>
                 <w:lang w:val="en-US"/>
               </w:rPr>
-              <w:lastRenderedPageBreak/>
               <w:t>45</w:t>
             </w:r>
           </w:p>
@@ -17707,7 +19465,7 @@
                 <w:lang w:val="en-US"/>
               </w:rPr>
             </w:pPr>
-            <w:hyperlink r:id="rId40" w:history="1">
+            <w:hyperlink r:id="rId45" w:history="1">
               <w:r>
                 <w:rPr>
                   <w:rStyle w:val="Hyperlink"/>
@@ -17814,7 +19572,7 @@
                 <w:lang w:val="en-US"/>
               </w:rPr>
             </w:pPr>
-            <w:hyperlink r:id="rId41" w:history="1">
+            <w:hyperlink r:id="rId46" w:history="1">
               <w:r>
                 <w:rPr>
                   <w:rStyle w:val="Hyperlink"/>

</xml_diff>

<commit_message>
Force date format at input
</commit_message>
<xml_diff>
--- a/papers/HUA_thesis_it22118.docx
+++ b/papers/HUA_thesis_it22118.docx
@@ -14299,7 +14299,7 @@
     <w:p>
       <w:pPr>
         <w:pStyle w:val="Standard"/>
-        <w:spacing w:after="480" w:line="360" w:lineRule="auto"/>
+        <w:spacing w:after="480" w:line="276" w:lineRule="auto"/>
         <w:jc w:val="both"/>
         <w:rPr>
           <w:rFonts w:ascii="Calibri" w:hAnsi="Calibri" w:cs="Calibri"/>
@@ -14358,7 +14358,7 @@
     <w:p>
       <w:pPr>
         <w:pStyle w:val="Standard"/>
-        <w:spacing w:after="480" w:line="360" w:lineRule="auto"/>
+        <w:spacing w:after="480" w:line="276" w:lineRule="auto"/>
         <w:jc w:val="both"/>
         <w:rPr>
           <w:rFonts w:ascii="Calibri" w:hAnsi="Calibri" w:cs="Calibri"/>
@@ -14591,6 +14591,118 @@
     <w:p>
       <w:pPr>
         <w:pStyle w:val="Standard"/>
+        <w:spacing w:after="480" w:line="276" w:lineRule="auto"/>
+        <w:jc w:val="both"/>
+        <w:rPr>
+          <w:rFonts w:ascii="Calibri" w:hAnsi="Calibri" w:cs="Calibri"/>
+          <w:b/>
+          <w:sz w:val="32"/>
+          <w:szCs w:val="32"/>
+        </w:rPr>
+      </w:pPr>
+      <w:r>
+        <w:rPr>
+          <w:rFonts w:ascii="Calibri" w:hAnsi="Calibri" w:cs="Calibri"/>
+          <w:b/>
+          <w:sz w:val="32"/>
+          <w:szCs w:val="32"/>
+        </w:rPr>
+        <w:lastRenderedPageBreak/>
+        <w:t>2.</w:t>
+      </w:r>
+      <w:r>
+        <w:rPr>
+          <w:rFonts w:ascii="Calibri" w:hAnsi="Calibri" w:cs="Calibri"/>
+          <w:b/>
+          <w:sz w:val="32"/>
+          <w:szCs w:val="32"/>
+        </w:rPr>
+        <w:t>5</w:t>
+      </w:r>
+      <w:r>
+        <w:rPr>
+          <w:rFonts w:ascii="Calibri" w:hAnsi="Calibri" w:cs="Calibri"/>
+          <w:b/>
+          <w:sz w:val="32"/>
+          <w:szCs w:val="32"/>
+        </w:rPr>
+        <w:t xml:space="preserve"> </w:t>
+      </w:r>
+      <w:r>
+        <w:rPr>
+          <w:rFonts w:ascii="Calibri" w:hAnsi="Calibri" w:cs="Calibri"/>
+          <w:b/>
+          <w:sz w:val="32"/>
+          <w:szCs w:val="32"/>
+        </w:rPr>
+        <w:t xml:space="preserve"> </w:t>
+      </w:r>
+      <w:r>
+        <w:rPr>
+          <w:rFonts w:ascii="Calibri" w:hAnsi="Calibri" w:cs="Calibri"/>
+          <w:b/>
+          <w:sz w:val="32"/>
+          <w:szCs w:val="32"/>
+        </w:rPr>
+        <w:t>Πρακτικές υλοποίησης κώδικα</w:t>
+      </w:r>
+    </w:p>
+    <w:p>
+      <w:pPr>
+        <w:pStyle w:val="Standard"/>
+        <w:spacing w:after="480" w:line="276" w:lineRule="auto"/>
+        <w:jc w:val="both"/>
+        <w:rPr>
+          <w:rFonts w:ascii="Calibri" w:hAnsi="Calibri" w:cs="Calibri"/>
+          <w:bCs/>
+        </w:rPr>
+      </w:pPr>
+      <w:r>
+        <w:rPr>
+          <w:rFonts w:ascii="Calibri" w:hAnsi="Calibri" w:cs="Calibri"/>
+          <w:bCs/>
+        </w:rPr>
+        <w:t>Στον κόσμο του προγραμματισμού, το να ακολουθεί κάποιος τις καλύτερες πρακτικές υλοποίησης κώδικα είναι απαραίτητο για να εγγυηθεί η ποιότητα, συντήρηση και αποτελεσματικότητα. Οι παραπάνω μέθοδοι βοηθούν στην δημιουργία κώδικα ο οποίος όχι μόνο λειτουργεί αλλά είναι ευανάγνωστος, εύκολος στην συντήρηση</w:t>
+      </w:r>
+      <w:r>
+        <w:rPr>
+          <w:rFonts w:ascii="Calibri" w:hAnsi="Calibri" w:cs="Calibri"/>
+          <w:bCs/>
+        </w:rPr>
+        <w:t xml:space="preserve">. Στην περίπτωση </w:t>
+      </w:r>
+      <w:r>
+        <w:rPr>
+          <w:rFonts w:ascii="Calibri" w:hAnsi="Calibri" w:cs="Calibri"/>
+          <w:bCs/>
+        </w:rPr>
+        <w:t xml:space="preserve">της ανάπτυξης αυτής της εφαρμογής χρησιμοποιήθηκαν οι εξής. Για τις ονομασίες των μεταβλητών χρησιμοποιήθηκαν ονόματα τα οποία είναι εύκολα στην κατανόηση του περιεχόμενου. Ο κώδικας είναι διαχωρισμένος σε μικρότερα, επαναχρησιμοποιήσιμες συναρτήσεις ή τμήματα. Υπάρχει ξεκάθαρή αναφορά για την χρήση του προγράμματος και ανάπτυξης της. Επίσης σχολιασμός είναι διαθέσιμος στον κώδικα για εύκολο προγραμματισμό. Έχουν πραγματοποιηθεί αρκετές δοκιμές ώστε να εγγυηθεί η σωστή χρήση του συστήματος. </w:t>
+      </w:r>
+      <w:r>
+        <w:rPr>
+          <w:rFonts w:ascii="Calibri" w:hAnsi="Calibri" w:cs="Calibri"/>
+          <w:bCs/>
+        </w:rPr>
+        <w:t>Για τ</w:t>
+      </w:r>
+      <w:r>
+        <w:rPr>
+          <w:rFonts w:ascii="Calibri" w:hAnsi="Calibri" w:cs="Calibri"/>
+          <w:bCs/>
+        </w:rPr>
+        <w:t>υχόν σφάλματα τα οποία μπορεί να εμφανιστούν στην εφαρμογή</w:t>
+      </w:r>
+      <w:r>
+        <w:rPr>
+          <w:rFonts w:ascii="Calibri" w:hAnsi="Calibri" w:cs="Calibri"/>
+          <w:bCs/>
+        </w:rPr>
+        <w:t xml:space="preserve">, έχουν δημιουργηθεί συναρτήσεις για την σωστή διαχείριση τους και την αποφυγή αποτυχίας της εφαρμογής. </w:t>
+      </w:r>
+    </w:p>
+    <w:p>
+      <w:pPr>
+        <w:pStyle w:val="Standard"/>
         <w:jc w:val="center"/>
         <w:rPr>
           <w:rFonts w:ascii="Calibri" w:hAnsi="Calibri" w:cs="Calibri"/>
@@ -14599,6 +14711,283 @@
           <w:szCs w:val="32"/>
         </w:rPr>
       </w:pPr>
+    </w:p>
+    <w:p>
+      <w:pPr>
+        <w:pStyle w:val="Standard"/>
+        <w:jc w:val="center"/>
+        <w:rPr>
+          <w:rFonts w:ascii="Calibri" w:hAnsi="Calibri" w:cs="Calibri"/>
+          <w:b/>
+          <w:sz w:val="32"/>
+          <w:szCs w:val="32"/>
+        </w:rPr>
+      </w:pPr>
+    </w:p>
+    <w:p>
+      <w:pPr>
+        <w:pStyle w:val="Standard"/>
+        <w:jc w:val="center"/>
+        <w:rPr>
+          <w:rFonts w:ascii="Calibri" w:hAnsi="Calibri" w:cs="Calibri"/>
+          <w:b/>
+          <w:sz w:val="32"/>
+          <w:szCs w:val="32"/>
+        </w:rPr>
+      </w:pPr>
+    </w:p>
+    <w:p>
+      <w:pPr>
+        <w:pStyle w:val="Standard"/>
+        <w:jc w:val="center"/>
+        <w:rPr>
+          <w:rFonts w:ascii="Calibri" w:hAnsi="Calibri" w:cs="Calibri"/>
+          <w:b/>
+          <w:sz w:val="32"/>
+          <w:szCs w:val="32"/>
+        </w:rPr>
+      </w:pPr>
+    </w:p>
+    <w:p>
+      <w:pPr>
+        <w:pStyle w:val="Standard"/>
+        <w:jc w:val="center"/>
+        <w:rPr>
+          <w:rFonts w:ascii="Calibri" w:hAnsi="Calibri" w:cs="Calibri"/>
+          <w:b/>
+          <w:sz w:val="32"/>
+          <w:szCs w:val="32"/>
+        </w:rPr>
+      </w:pPr>
+    </w:p>
+    <w:p>
+      <w:pPr>
+        <w:pStyle w:val="Standard"/>
+        <w:jc w:val="center"/>
+        <w:rPr>
+          <w:rFonts w:ascii="Calibri" w:hAnsi="Calibri" w:cs="Calibri"/>
+          <w:b/>
+          <w:sz w:val="32"/>
+          <w:szCs w:val="32"/>
+        </w:rPr>
+      </w:pPr>
+    </w:p>
+    <w:p>
+      <w:pPr>
+        <w:pStyle w:val="Standard"/>
+        <w:jc w:val="center"/>
+        <w:rPr>
+          <w:rFonts w:ascii="Calibri" w:hAnsi="Calibri" w:cs="Calibri"/>
+          <w:b/>
+          <w:sz w:val="32"/>
+          <w:szCs w:val="32"/>
+        </w:rPr>
+      </w:pPr>
+    </w:p>
+    <w:p>
+      <w:pPr>
+        <w:pStyle w:val="Standard"/>
+        <w:jc w:val="center"/>
+        <w:rPr>
+          <w:rFonts w:ascii="Calibri" w:hAnsi="Calibri" w:cs="Calibri"/>
+          <w:b/>
+          <w:sz w:val="32"/>
+          <w:szCs w:val="32"/>
+        </w:rPr>
+      </w:pPr>
+    </w:p>
+    <w:p>
+      <w:pPr>
+        <w:pStyle w:val="Standard"/>
+        <w:jc w:val="center"/>
+        <w:rPr>
+          <w:rFonts w:ascii="Calibri" w:hAnsi="Calibri" w:cs="Calibri"/>
+          <w:b/>
+          <w:sz w:val="32"/>
+          <w:szCs w:val="32"/>
+        </w:rPr>
+      </w:pPr>
+    </w:p>
+    <w:p>
+      <w:pPr>
+        <w:pStyle w:val="Standard"/>
+        <w:jc w:val="center"/>
+        <w:rPr>
+          <w:rFonts w:ascii="Calibri" w:hAnsi="Calibri" w:cs="Calibri"/>
+          <w:b/>
+          <w:sz w:val="32"/>
+          <w:szCs w:val="32"/>
+        </w:rPr>
+      </w:pPr>
+    </w:p>
+    <w:p>
+      <w:pPr>
+        <w:pStyle w:val="Standard"/>
+        <w:jc w:val="center"/>
+        <w:rPr>
+          <w:rFonts w:ascii="Calibri" w:hAnsi="Calibri" w:cs="Calibri"/>
+          <w:b/>
+          <w:sz w:val="32"/>
+          <w:szCs w:val="32"/>
+        </w:rPr>
+      </w:pPr>
+    </w:p>
+    <w:p>
+      <w:pPr>
+        <w:pStyle w:val="Standard"/>
+        <w:jc w:val="center"/>
+        <w:rPr>
+          <w:rFonts w:ascii="Calibri" w:hAnsi="Calibri" w:cs="Calibri"/>
+          <w:b/>
+          <w:sz w:val="32"/>
+          <w:szCs w:val="32"/>
+        </w:rPr>
+      </w:pPr>
+    </w:p>
+    <w:p>
+      <w:pPr>
+        <w:pStyle w:val="Standard"/>
+        <w:jc w:val="center"/>
+        <w:rPr>
+          <w:rFonts w:ascii="Calibri" w:hAnsi="Calibri" w:cs="Calibri"/>
+          <w:b/>
+          <w:sz w:val="32"/>
+          <w:szCs w:val="32"/>
+        </w:rPr>
+      </w:pPr>
+    </w:p>
+    <w:p>
+      <w:pPr>
+        <w:pStyle w:val="Standard"/>
+        <w:jc w:val="center"/>
+        <w:rPr>
+          <w:rFonts w:ascii="Calibri" w:hAnsi="Calibri" w:cs="Calibri"/>
+          <w:b/>
+          <w:sz w:val="32"/>
+          <w:szCs w:val="32"/>
+        </w:rPr>
+      </w:pPr>
+    </w:p>
+    <w:p>
+      <w:pPr>
+        <w:pStyle w:val="Standard"/>
+        <w:jc w:val="center"/>
+        <w:rPr>
+          <w:rFonts w:ascii="Calibri" w:hAnsi="Calibri" w:cs="Calibri"/>
+          <w:b/>
+          <w:sz w:val="32"/>
+          <w:szCs w:val="32"/>
+        </w:rPr>
+      </w:pPr>
+    </w:p>
+    <w:p>
+      <w:pPr>
+        <w:pStyle w:val="Standard"/>
+        <w:jc w:val="center"/>
+        <w:rPr>
+          <w:rFonts w:ascii="Calibri" w:hAnsi="Calibri" w:cs="Calibri"/>
+          <w:b/>
+          <w:sz w:val="32"/>
+          <w:szCs w:val="32"/>
+        </w:rPr>
+      </w:pPr>
+    </w:p>
+    <w:p>
+      <w:pPr>
+        <w:pStyle w:val="Standard"/>
+        <w:jc w:val="center"/>
+        <w:rPr>
+          <w:rFonts w:ascii="Calibri" w:hAnsi="Calibri" w:cs="Calibri"/>
+          <w:b/>
+          <w:sz w:val="32"/>
+          <w:szCs w:val="32"/>
+        </w:rPr>
+      </w:pPr>
+    </w:p>
+    <w:p>
+      <w:pPr>
+        <w:pStyle w:val="Standard"/>
+        <w:jc w:val="center"/>
+        <w:rPr>
+          <w:rFonts w:ascii="Calibri" w:hAnsi="Calibri" w:cs="Calibri"/>
+          <w:b/>
+          <w:sz w:val="32"/>
+          <w:szCs w:val="32"/>
+        </w:rPr>
+      </w:pPr>
+    </w:p>
+    <w:p>
+      <w:pPr>
+        <w:pStyle w:val="Standard"/>
+        <w:jc w:val="center"/>
+        <w:rPr>
+          <w:rFonts w:ascii="Calibri" w:hAnsi="Calibri" w:cs="Calibri"/>
+          <w:b/>
+          <w:sz w:val="32"/>
+          <w:szCs w:val="32"/>
+        </w:rPr>
+      </w:pPr>
+    </w:p>
+    <w:p>
+      <w:pPr>
+        <w:pStyle w:val="Standard"/>
+        <w:jc w:val="center"/>
+        <w:rPr>
+          <w:rFonts w:ascii="Calibri" w:hAnsi="Calibri" w:cs="Calibri"/>
+          <w:b/>
+          <w:sz w:val="32"/>
+          <w:szCs w:val="32"/>
+        </w:rPr>
+      </w:pPr>
+    </w:p>
+    <w:p>
+      <w:pPr>
+        <w:pStyle w:val="Standard"/>
+        <w:jc w:val="center"/>
+        <w:rPr>
+          <w:rFonts w:ascii="Calibri" w:hAnsi="Calibri" w:cs="Calibri"/>
+          <w:b/>
+          <w:sz w:val="32"/>
+          <w:szCs w:val="32"/>
+        </w:rPr>
+      </w:pPr>
+    </w:p>
+    <w:p>
+      <w:pPr>
+        <w:pStyle w:val="Standard"/>
+        <w:jc w:val="center"/>
+        <w:rPr>
+          <w:rFonts w:ascii="Calibri" w:hAnsi="Calibri" w:cs="Calibri"/>
+          <w:b/>
+          <w:sz w:val="32"/>
+          <w:szCs w:val="32"/>
+        </w:rPr>
+      </w:pPr>
+    </w:p>
+    <w:p>
+      <w:pPr>
+        <w:pStyle w:val="Standard"/>
+        <w:jc w:val="center"/>
+        <w:rPr>
+          <w:rFonts w:ascii="Calibri" w:hAnsi="Calibri" w:cs="Calibri"/>
+          <w:b/>
+          <w:sz w:val="32"/>
+          <w:szCs w:val="32"/>
+        </w:rPr>
+      </w:pPr>
+    </w:p>
+    <w:p>
+      <w:pPr>
+        <w:pStyle w:val="Standard"/>
+        <w:spacing w:after="480" w:line="276" w:lineRule="auto"/>
+        <w:jc w:val="both"/>
+        <w:rPr>
+          <w:rFonts w:ascii="Calibri" w:hAnsi="Calibri" w:cs="Calibri"/>
+          <w:b/>
+          <w:sz w:val="32"/>
+          <w:szCs w:val="32"/>
+        </w:rPr>
+      </w:pPr>
       <w:r>
         <w:rPr>
           <w:rFonts w:ascii="Calibri" w:hAnsi="Calibri" w:cs="Calibri"/>
@@ -14607,6 +14996,650 @@
           <w:szCs w:val="32"/>
         </w:rPr>
         <w:lastRenderedPageBreak/>
+        <w:t>ΚΕΦ.</w:t>
+      </w:r>
+      <w:r>
+        <w:rPr>
+          <w:rFonts w:ascii="Calibri" w:hAnsi="Calibri" w:cs="Calibri"/>
+          <w:b/>
+          <w:sz w:val="32"/>
+          <w:szCs w:val="32"/>
+        </w:rPr>
+        <w:t>3</w:t>
+      </w:r>
+      <w:r>
+        <w:rPr>
+          <w:rFonts w:ascii="Calibri" w:hAnsi="Calibri" w:cs="Calibri"/>
+          <w:b/>
+          <w:sz w:val="32"/>
+          <w:szCs w:val="32"/>
+        </w:rPr>
+        <w:t xml:space="preserve">: </w:t>
+      </w:r>
+      <w:r>
+        <w:rPr>
+          <w:rFonts w:ascii="Calibri" w:hAnsi="Calibri" w:cs="Calibri"/>
+          <w:b/>
+          <w:sz w:val="32"/>
+          <w:szCs w:val="32"/>
+        </w:rPr>
+        <w:t>Αξιολόγηση συστήματος/εφαρμογής</w:t>
+      </w:r>
+    </w:p>
+    <w:p>
+      <w:pPr>
+        <w:pStyle w:val="Standard"/>
+        <w:spacing w:after="480" w:line="276" w:lineRule="auto"/>
+        <w:jc w:val="both"/>
+        <w:rPr>
+          <w:rFonts w:ascii="Calibri" w:hAnsi="Calibri" w:cs="Calibri"/>
+          <w:b/>
+          <w:sz w:val="32"/>
+          <w:szCs w:val="32"/>
+        </w:rPr>
+      </w:pPr>
+      <w:r>
+        <w:rPr>
+          <w:rFonts w:ascii="Calibri" w:hAnsi="Calibri" w:cs="Calibri"/>
+          <w:b/>
+          <w:sz w:val="32"/>
+          <w:szCs w:val="32"/>
+          <w:lang w:val="en-US"/>
+        </w:rPr>
+        <w:t>3</w:t>
+      </w:r>
+      <w:r>
+        <w:rPr>
+          <w:rFonts w:ascii="Calibri" w:hAnsi="Calibri" w:cs="Calibri"/>
+          <w:b/>
+          <w:sz w:val="32"/>
+          <w:szCs w:val="32"/>
+        </w:rPr>
+        <w:t>.</w:t>
+      </w:r>
+      <w:r>
+        <w:rPr>
+          <w:rFonts w:ascii="Calibri" w:hAnsi="Calibri" w:cs="Calibri"/>
+          <w:b/>
+          <w:sz w:val="32"/>
+          <w:szCs w:val="32"/>
+          <w:lang w:val="en-US"/>
+        </w:rPr>
+        <w:t>1</w:t>
+      </w:r>
+      <w:r>
+        <w:rPr>
+          <w:rFonts w:ascii="Calibri" w:hAnsi="Calibri" w:cs="Calibri"/>
+          <w:b/>
+          <w:sz w:val="32"/>
+          <w:szCs w:val="32"/>
+        </w:rPr>
+        <w:t xml:space="preserve"> </w:t>
+      </w:r>
+      <w:r>
+        <w:rPr>
+          <w:rFonts w:ascii="Calibri" w:hAnsi="Calibri" w:cs="Calibri"/>
+          <w:b/>
+          <w:sz w:val="32"/>
+          <w:szCs w:val="32"/>
+        </w:rPr>
+        <w:t>Σκοπ</w:t>
+      </w:r>
+      <w:r>
+        <w:rPr>
+          <w:rFonts w:ascii="Calibri" w:hAnsi="Calibri" w:cs="Calibri"/>
+          <w:b/>
+          <w:sz w:val="32"/>
+          <w:szCs w:val="32"/>
+        </w:rPr>
+        <w:t>οί</w:t>
+      </w:r>
+      <w:r>
+        <w:rPr>
+          <w:rFonts w:ascii="Calibri" w:hAnsi="Calibri" w:cs="Calibri"/>
+          <w:b/>
+          <w:sz w:val="32"/>
+          <w:szCs w:val="32"/>
+        </w:rPr>
+        <w:t xml:space="preserve"> της αξιολόγησης συστήματος</w:t>
+      </w:r>
+    </w:p>
+    <w:p>
+      <w:pPr>
+        <w:pStyle w:val="Standard"/>
+        <w:spacing w:after="480" w:line="276" w:lineRule="auto"/>
+        <w:jc w:val="both"/>
+        <w:rPr>
+          <w:rFonts w:ascii="Calibri" w:hAnsi="Calibri" w:cs="Calibri"/>
+          <w:bCs/>
+        </w:rPr>
+      </w:pPr>
+      <w:r>
+        <w:rPr>
+          <w:rFonts w:ascii="Calibri" w:hAnsi="Calibri" w:cs="Calibri"/>
+          <w:bCs/>
+        </w:rPr>
+        <w:t xml:space="preserve">Η αξιολόγηση της αποδοτικότητας, επίδοσης και την γενική επιρροή της εφαρμογής. Είναι σημαντική για να αναγνωριστούν οι δυνατότητες και </w:t>
+      </w:r>
+      <w:r>
+        <w:rPr>
+          <w:rFonts w:ascii="Calibri" w:hAnsi="Calibri" w:cs="Calibri"/>
+          <w:bCs/>
+        </w:rPr>
+        <w:t>αδυναμίες</w:t>
+      </w:r>
+      <w:r>
+        <w:rPr>
+          <w:rFonts w:ascii="Calibri" w:hAnsi="Calibri" w:cs="Calibri"/>
+          <w:bCs/>
+        </w:rPr>
+        <w:t xml:space="preserve"> τις οποίες εμπεριέχει το σύστημα, μέρη τα οποία μπορούν να βελτιστοποιηθούν και να επικυρωθεί ότι η εφαρμογή καλύπτει επαρκώς τους στόχους και απαιτήσεις. Για να επιτευχθούν οι παραπάνω </w:t>
+      </w:r>
+      <w:r>
+        <w:rPr>
+          <w:rFonts w:ascii="Calibri" w:hAnsi="Calibri" w:cs="Calibri"/>
+          <w:bCs/>
+        </w:rPr>
+        <w:t>σκοποί θα χρησιμοποιηθούν οι εξής μεθοδολογίες. Δοκιμές σχετικά με την απόδοση του συστήματος, όπως το χρονικό διάστημα το οποίο χρειάζεται η εφαρμογή να απαντήσει σε κάποιο ερώτημα. Πόση πληροφορία μπορεί να διαχειριστεί ταυτόχρονα η εφαρμογή και πόσους πόρους καταναλώνει για την σωστή λειτουργία της. Δοκιμές σχετικά το πόσο χρησιμοποιήσιμη είναι η εφαρμογή από τους χρήστες μέσω διάφορων συνεντεύξεων και ερευνών. Τέλος θα συγκριθεί με ήδη υπάρχοντες εφαρμογές οι οποίες παρέχουν παρόμοιες υπηρεσίες για το ίδιο πρόβλημα.</w:t>
+      </w:r>
+    </w:p>
+    <w:p>
+      <w:pPr>
+        <w:pStyle w:val="Standard"/>
+        <w:spacing w:after="480" w:line="276" w:lineRule="auto"/>
+        <w:jc w:val="both"/>
+        <w:rPr>
+          <w:rFonts w:ascii="Calibri" w:hAnsi="Calibri" w:cs="Calibri"/>
+          <w:b/>
+          <w:sz w:val="32"/>
+          <w:szCs w:val="32"/>
+        </w:rPr>
+      </w:pPr>
+      <w:r>
+        <w:rPr>
+          <w:rFonts w:ascii="Calibri" w:hAnsi="Calibri" w:cs="Calibri"/>
+          <w:b/>
+          <w:sz w:val="32"/>
+          <w:szCs w:val="32"/>
+          <w:lang w:val="en-US"/>
+        </w:rPr>
+        <w:t>3</w:t>
+      </w:r>
+      <w:r>
+        <w:rPr>
+          <w:rFonts w:ascii="Calibri" w:hAnsi="Calibri" w:cs="Calibri"/>
+          <w:b/>
+          <w:sz w:val="32"/>
+          <w:szCs w:val="32"/>
+        </w:rPr>
+        <w:t>.</w:t>
+      </w:r>
+      <w:r>
+        <w:rPr>
+          <w:rFonts w:ascii="Calibri" w:hAnsi="Calibri" w:cs="Calibri"/>
+          <w:b/>
+          <w:sz w:val="32"/>
+          <w:szCs w:val="32"/>
+        </w:rPr>
+        <w:t>2</w:t>
+      </w:r>
+      <w:r>
+        <w:rPr>
+          <w:rFonts w:ascii="Calibri" w:hAnsi="Calibri" w:cs="Calibri"/>
+          <w:b/>
+          <w:sz w:val="32"/>
+          <w:szCs w:val="32"/>
+        </w:rPr>
+        <w:t xml:space="preserve"> </w:t>
+      </w:r>
+      <w:r>
+        <w:rPr>
+          <w:rFonts w:ascii="Calibri" w:hAnsi="Calibri" w:cs="Calibri"/>
+          <w:b/>
+          <w:sz w:val="32"/>
+          <w:szCs w:val="32"/>
+        </w:rPr>
+        <w:t>Αξιολόγηση απόδοσης του συστήματος</w:t>
+      </w:r>
+    </w:p>
+    <w:p>
+      <w:pPr>
+        <w:pStyle w:val="Standard"/>
+        <w:spacing w:after="480" w:line="276" w:lineRule="auto"/>
+        <w:jc w:val="both"/>
+        <w:rPr>
+          <w:rFonts w:ascii="Calibri" w:hAnsi="Calibri" w:cs="Calibri"/>
+          <w:b/>
+          <w:sz w:val="32"/>
+          <w:szCs w:val="32"/>
+        </w:rPr>
+      </w:pPr>
+    </w:p>
+    <w:p>
+      <w:pPr>
+        <w:pStyle w:val="Standard"/>
+        <w:jc w:val="center"/>
+        <w:rPr>
+          <w:rFonts w:ascii="Calibri" w:hAnsi="Calibri" w:cs="Calibri"/>
+          <w:b/>
+          <w:sz w:val="32"/>
+          <w:szCs w:val="32"/>
+        </w:rPr>
+      </w:pPr>
+    </w:p>
+    <w:p>
+      <w:pPr>
+        <w:pStyle w:val="Standard"/>
+        <w:jc w:val="center"/>
+        <w:rPr>
+          <w:rFonts w:ascii="Calibri" w:hAnsi="Calibri" w:cs="Calibri"/>
+          <w:b/>
+          <w:sz w:val="32"/>
+          <w:szCs w:val="32"/>
+        </w:rPr>
+      </w:pPr>
+    </w:p>
+    <w:p>
+      <w:pPr>
+        <w:pStyle w:val="Standard"/>
+        <w:jc w:val="center"/>
+        <w:rPr>
+          <w:rFonts w:ascii="Calibri" w:hAnsi="Calibri" w:cs="Calibri"/>
+          <w:b/>
+          <w:sz w:val="32"/>
+          <w:szCs w:val="32"/>
+        </w:rPr>
+      </w:pPr>
+    </w:p>
+    <w:p>
+      <w:pPr>
+        <w:pStyle w:val="Standard"/>
+        <w:jc w:val="center"/>
+        <w:rPr>
+          <w:rFonts w:ascii="Calibri" w:hAnsi="Calibri" w:cs="Calibri"/>
+          <w:b/>
+          <w:sz w:val="32"/>
+          <w:szCs w:val="32"/>
+        </w:rPr>
+      </w:pPr>
+    </w:p>
+    <w:p>
+      <w:pPr>
+        <w:pStyle w:val="Standard"/>
+        <w:jc w:val="center"/>
+        <w:rPr>
+          <w:rFonts w:ascii="Calibri" w:hAnsi="Calibri" w:cs="Calibri"/>
+          <w:b/>
+          <w:sz w:val="32"/>
+          <w:szCs w:val="32"/>
+        </w:rPr>
+      </w:pPr>
+    </w:p>
+    <w:p>
+      <w:pPr>
+        <w:pStyle w:val="Standard"/>
+        <w:jc w:val="center"/>
+        <w:rPr>
+          <w:rFonts w:ascii="Calibri" w:hAnsi="Calibri" w:cs="Calibri"/>
+          <w:b/>
+          <w:sz w:val="32"/>
+          <w:szCs w:val="32"/>
+        </w:rPr>
+      </w:pPr>
+    </w:p>
+    <w:p>
+      <w:pPr>
+        <w:pStyle w:val="Standard"/>
+        <w:jc w:val="center"/>
+        <w:rPr>
+          <w:rFonts w:ascii="Calibri" w:hAnsi="Calibri" w:cs="Calibri"/>
+          <w:b/>
+          <w:sz w:val="32"/>
+          <w:szCs w:val="32"/>
+        </w:rPr>
+      </w:pPr>
+    </w:p>
+    <w:p>
+      <w:pPr>
+        <w:pStyle w:val="Standard"/>
+        <w:jc w:val="center"/>
+        <w:rPr>
+          <w:rFonts w:ascii="Calibri" w:hAnsi="Calibri" w:cs="Calibri"/>
+          <w:b/>
+          <w:sz w:val="32"/>
+          <w:szCs w:val="32"/>
+        </w:rPr>
+      </w:pPr>
+    </w:p>
+    <w:p>
+      <w:pPr>
+        <w:pStyle w:val="Standard"/>
+        <w:jc w:val="center"/>
+        <w:rPr>
+          <w:rFonts w:ascii="Calibri" w:hAnsi="Calibri" w:cs="Calibri"/>
+          <w:b/>
+          <w:sz w:val="32"/>
+          <w:szCs w:val="32"/>
+        </w:rPr>
+      </w:pPr>
+    </w:p>
+    <w:p>
+      <w:pPr>
+        <w:pStyle w:val="Standard"/>
+        <w:jc w:val="center"/>
+        <w:rPr>
+          <w:rFonts w:ascii="Calibri" w:hAnsi="Calibri" w:cs="Calibri"/>
+          <w:b/>
+          <w:sz w:val="32"/>
+          <w:szCs w:val="32"/>
+        </w:rPr>
+      </w:pPr>
+    </w:p>
+    <w:p>
+      <w:pPr>
+        <w:pStyle w:val="Standard"/>
+        <w:jc w:val="center"/>
+        <w:rPr>
+          <w:rFonts w:ascii="Calibri" w:hAnsi="Calibri" w:cs="Calibri"/>
+          <w:b/>
+          <w:sz w:val="32"/>
+          <w:szCs w:val="32"/>
+        </w:rPr>
+      </w:pPr>
+    </w:p>
+    <w:p>
+      <w:pPr>
+        <w:pStyle w:val="Standard"/>
+        <w:jc w:val="center"/>
+        <w:rPr>
+          <w:rFonts w:ascii="Calibri" w:hAnsi="Calibri" w:cs="Calibri"/>
+          <w:b/>
+          <w:sz w:val="32"/>
+          <w:szCs w:val="32"/>
+        </w:rPr>
+      </w:pPr>
+    </w:p>
+    <w:p>
+      <w:pPr>
+        <w:pStyle w:val="Standard"/>
+        <w:jc w:val="center"/>
+        <w:rPr>
+          <w:rFonts w:ascii="Calibri" w:hAnsi="Calibri" w:cs="Calibri"/>
+          <w:b/>
+          <w:sz w:val="32"/>
+          <w:szCs w:val="32"/>
+        </w:rPr>
+      </w:pPr>
+    </w:p>
+    <w:p>
+      <w:pPr>
+        <w:pStyle w:val="Standard"/>
+        <w:jc w:val="center"/>
+        <w:rPr>
+          <w:rFonts w:ascii="Calibri" w:hAnsi="Calibri" w:cs="Calibri"/>
+          <w:b/>
+          <w:sz w:val="32"/>
+          <w:szCs w:val="32"/>
+        </w:rPr>
+      </w:pPr>
+    </w:p>
+    <w:p>
+      <w:pPr>
+        <w:pStyle w:val="Standard"/>
+        <w:jc w:val="center"/>
+        <w:rPr>
+          <w:rFonts w:ascii="Calibri" w:hAnsi="Calibri" w:cs="Calibri"/>
+          <w:b/>
+          <w:sz w:val="32"/>
+          <w:szCs w:val="32"/>
+        </w:rPr>
+      </w:pPr>
+    </w:p>
+    <w:p>
+      <w:pPr>
+        <w:pStyle w:val="Standard"/>
+        <w:jc w:val="center"/>
+        <w:rPr>
+          <w:rFonts w:ascii="Calibri" w:hAnsi="Calibri" w:cs="Calibri"/>
+          <w:b/>
+          <w:sz w:val="32"/>
+          <w:szCs w:val="32"/>
+        </w:rPr>
+      </w:pPr>
+    </w:p>
+    <w:p>
+      <w:pPr>
+        <w:pStyle w:val="Standard"/>
+        <w:jc w:val="center"/>
+        <w:rPr>
+          <w:rFonts w:ascii="Calibri" w:hAnsi="Calibri" w:cs="Calibri"/>
+          <w:b/>
+          <w:sz w:val="32"/>
+          <w:szCs w:val="32"/>
+        </w:rPr>
+      </w:pPr>
+    </w:p>
+    <w:p>
+      <w:pPr>
+        <w:pStyle w:val="Standard"/>
+        <w:jc w:val="center"/>
+        <w:rPr>
+          <w:rFonts w:ascii="Calibri" w:hAnsi="Calibri" w:cs="Calibri"/>
+          <w:b/>
+          <w:sz w:val="32"/>
+          <w:szCs w:val="32"/>
+        </w:rPr>
+      </w:pPr>
+    </w:p>
+    <w:p>
+      <w:pPr>
+        <w:pStyle w:val="Standard"/>
+        <w:jc w:val="center"/>
+        <w:rPr>
+          <w:rFonts w:ascii="Calibri" w:hAnsi="Calibri" w:cs="Calibri"/>
+          <w:b/>
+          <w:sz w:val="32"/>
+          <w:szCs w:val="32"/>
+        </w:rPr>
+      </w:pPr>
+    </w:p>
+    <w:p>
+      <w:pPr>
+        <w:pStyle w:val="Standard"/>
+        <w:jc w:val="center"/>
+        <w:rPr>
+          <w:rFonts w:ascii="Calibri" w:hAnsi="Calibri" w:cs="Calibri"/>
+          <w:b/>
+          <w:sz w:val="32"/>
+          <w:szCs w:val="32"/>
+        </w:rPr>
+      </w:pPr>
+    </w:p>
+    <w:p>
+      <w:pPr>
+        <w:pStyle w:val="Standard"/>
+        <w:jc w:val="center"/>
+        <w:rPr>
+          <w:rFonts w:ascii="Calibri" w:hAnsi="Calibri" w:cs="Calibri"/>
+          <w:b/>
+          <w:sz w:val="32"/>
+          <w:szCs w:val="32"/>
+        </w:rPr>
+      </w:pPr>
+    </w:p>
+    <w:p>
+      <w:pPr>
+        <w:pStyle w:val="Standard"/>
+        <w:jc w:val="center"/>
+        <w:rPr>
+          <w:rFonts w:ascii="Calibri" w:hAnsi="Calibri" w:cs="Calibri"/>
+          <w:b/>
+          <w:sz w:val="32"/>
+          <w:szCs w:val="32"/>
+        </w:rPr>
+      </w:pPr>
+    </w:p>
+    <w:p>
+      <w:pPr>
+        <w:pStyle w:val="Standard"/>
+        <w:jc w:val="center"/>
+        <w:rPr>
+          <w:rFonts w:ascii="Calibri" w:hAnsi="Calibri" w:cs="Calibri"/>
+          <w:b/>
+          <w:sz w:val="32"/>
+          <w:szCs w:val="32"/>
+        </w:rPr>
+      </w:pPr>
+    </w:p>
+    <w:p>
+      <w:pPr>
+        <w:pStyle w:val="Standard"/>
+        <w:jc w:val="center"/>
+        <w:rPr>
+          <w:rFonts w:ascii="Calibri" w:hAnsi="Calibri" w:cs="Calibri"/>
+          <w:b/>
+          <w:sz w:val="32"/>
+          <w:szCs w:val="32"/>
+        </w:rPr>
+      </w:pPr>
+    </w:p>
+    <w:p>
+      <w:pPr>
+        <w:pStyle w:val="Standard"/>
+        <w:jc w:val="center"/>
+        <w:rPr>
+          <w:rFonts w:ascii="Calibri" w:hAnsi="Calibri" w:cs="Calibri"/>
+          <w:b/>
+          <w:sz w:val="32"/>
+          <w:szCs w:val="32"/>
+        </w:rPr>
+      </w:pPr>
+    </w:p>
+    <w:p>
+      <w:pPr>
+        <w:pStyle w:val="Standard"/>
+        <w:jc w:val="center"/>
+        <w:rPr>
+          <w:rFonts w:ascii="Calibri" w:hAnsi="Calibri" w:cs="Calibri"/>
+          <w:b/>
+          <w:sz w:val="32"/>
+          <w:szCs w:val="32"/>
+        </w:rPr>
+      </w:pPr>
+    </w:p>
+    <w:p>
+      <w:pPr>
+        <w:pStyle w:val="Standard"/>
+        <w:jc w:val="center"/>
+        <w:rPr>
+          <w:rFonts w:ascii="Calibri" w:hAnsi="Calibri" w:cs="Calibri"/>
+          <w:b/>
+          <w:sz w:val="32"/>
+          <w:szCs w:val="32"/>
+        </w:rPr>
+      </w:pPr>
+    </w:p>
+    <w:p>
+      <w:pPr>
+        <w:pStyle w:val="Standard"/>
+        <w:jc w:val="center"/>
+        <w:rPr>
+          <w:rFonts w:ascii="Calibri" w:hAnsi="Calibri" w:cs="Calibri"/>
+          <w:b/>
+          <w:sz w:val="32"/>
+          <w:szCs w:val="32"/>
+        </w:rPr>
+      </w:pPr>
+    </w:p>
+    <w:p>
+      <w:pPr>
+        <w:pStyle w:val="Standard"/>
+        <w:jc w:val="center"/>
+        <w:rPr>
+          <w:rFonts w:ascii="Calibri" w:hAnsi="Calibri" w:cs="Calibri"/>
+          <w:b/>
+          <w:sz w:val="32"/>
+          <w:szCs w:val="32"/>
+        </w:rPr>
+      </w:pPr>
+    </w:p>
+    <w:p>
+      <w:pPr>
+        <w:pStyle w:val="Standard"/>
+        <w:jc w:val="center"/>
+        <w:rPr>
+          <w:rFonts w:ascii="Calibri" w:hAnsi="Calibri" w:cs="Calibri"/>
+          <w:b/>
+          <w:sz w:val="32"/>
+          <w:szCs w:val="32"/>
+        </w:rPr>
+      </w:pPr>
+    </w:p>
+    <w:p>
+      <w:pPr>
+        <w:pStyle w:val="Standard"/>
+        <w:jc w:val="center"/>
+        <w:rPr>
+          <w:rFonts w:ascii="Calibri" w:hAnsi="Calibri" w:cs="Calibri"/>
+          <w:b/>
+          <w:sz w:val="32"/>
+          <w:szCs w:val="32"/>
+        </w:rPr>
+      </w:pPr>
+    </w:p>
+    <w:p>
+      <w:pPr>
+        <w:pStyle w:val="Standard"/>
+        <w:jc w:val="center"/>
+        <w:rPr>
+          <w:rFonts w:ascii="Calibri" w:hAnsi="Calibri" w:cs="Calibri"/>
+          <w:b/>
+          <w:sz w:val="32"/>
+          <w:szCs w:val="32"/>
+        </w:rPr>
+      </w:pPr>
+    </w:p>
+    <w:p>
+      <w:pPr>
+        <w:pStyle w:val="Standard"/>
+        <w:jc w:val="center"/>
+        <w:rPr>
+          <w:rFonts w:ascii="Calibri" w:hAnsi="Calibri" w:cs="Calibri"/>
+          <w:b/>
+          <w:sz w:val="32"/>
+          <w:szCs w:val="32"/>
+        </w:rPr>
+      </w:pPr>
+    </w:p>
+    <w:p>
+      <w:pPr>
+        <w:pStyle w:val="Standard"/>
+        <w:rPr>
+          <w:rFonts w:ascii="Calibri" w:hAnsi="Calibri" w:cs="Calibri"/>
+          <w:b/>
+          <w:sz w:val="32"/>
+          <w:szCs w:val="32"/>
+        </w:rPr>
+      </w:pPr>
+    </w:p>
+    <w:p>
+      <w:pPr>
+        <w:pStyle w:val="Standard"/>
+        <w:jc w:val="center"/>
+        <w:rPr>
+          <w:rFonts w:ascii="Calibri" w:hAnsi="Calibri" w:cs="Calibri"/>
+          <w:b/>
+          <w:sz w:val="32"/>
+          <w:szCs w:val="32"/>
+        </w:rPr>
+      </w:pPr>
+      <w:r>
+        <w:rPr>
+          <w:rFonts w:ascii="Calibri" w:hAnsi="Calibri" w:cs="Calibri"/>
+          <w:b/>
+          <w:sz w:val="32"/>
+          <w:szCs w:val="32"/>
+        </w:rPr>
         <w:t>ΒΙΒΛΙΟΓΡΑΦΙΑ</w:t>
       </w:r>
     </w:p>
@@ -15562,6 +16595,7 @@
                 <w:rFonts w:ascii="Calibri" w:hAnsi="Calibri" w:cs="Calibri"/>
                 <w:b/>
               </w:rPr>
+              <w:lastRenderedPageBreak/>
               <w:t>9</w:t>
             </w:r>
           </w:p>
@@ -17987,6 +19021,7 @@
                 <w:rFonts w:ascii="Calibri" w:hAnsi="Calibri" w:cs="Calibri"/>
                 <w:b/>
               </w:rPr>
+              <w:lastRenderedPageBreak/>
               <w:t>32</w:t>
             </w:r>
           </w:p>
@@ -19089,7 +20124,6 @@
                 <w:b/>
                 <w:lang w:val="en-US"/>
               </w:rPr>
-              <w:lastRenderedPageBreak/>
               <w:t>42</w:t>
             </w:r>
           </w:p>

</xml_diff>